<commit_message>
made it version 1.0
svn path=/trunk/iCub/firmware/; revision=27872
</commit_message>
<xml_diff>
--- a/emBODY/eBdocs/arch-dspic/TSD-ICUB-SW-xxx-emBODY-dspic33-0.1.docx
+++ b/emBODY/eBdocs/arch-dspic/TSD-ICUB-SW-xxx-emBODY-dspic33-0.1.docx
@@ -15,27 +15,19 @@
         </w:rPr>
         <w:t xml:space="preserve">The </w:t>
       </w:r>
-      <w:proofErr w:type="spellStart"/>
       <w:r>
         <w:rPr>
           <w:lang w:val="en-US"/>
         </w:rPr>
-        <w:t>emBODY</w:t>
-      </w:r>
-      <w:proofErr w:type="spellEnd"/>
-      <w:r>
+        <w:t>emBODY for DSPIC33</w:t>
+      </w:r>
+    </w:p>
+    <w:p>
+      <w:pPr>
+        <w:pStyle w:val="stytext"/>
         <w:rPr>
           <w:lang w:val="en-US"/>
         </w:rPr>
-        <w:t xml:space="preserve"> for DSPIC33</w:t>
-      </w:r>
-    </w:p>
-    <w:p>
-      <w:pPr>
-        <w:pStyle w:val="stytext"/>
-        <w:rPr>
-          <w:lang w:val="en-US"/>
-        </w:rPr>
       </w:pPr>
     </w:p>
     <w:p>
@@ -45,17 +37,14 @@
       <w:r>
         <w:t xml:space="preserve">This document describes </w:t>
       </w:r>
-      <w:r>
-        <w:t xml:space="preserve">the </w:t>
-      </w:r>
-      <w:proofErr w:type="spellStart"/>
-      <w:r>
-        <w:t>em</w:t>
+      <w:proofErr w:type="gramStart"/>
+      <w:r>
+        <w:t>the em</w:t>
       </w:r>
       <w:r>
         <w:t>BODY</w:t>
       </w:r>
-      <w:proofErr w:type="spellEnd"/>
+      <w:proofErr w:type="gramEnd"/>
       <w:r>
         <w:t xml:space="preserve"> for DSPIC33.</w:t>
       </w:r>
@@ -1154,6 +1143,9 @@
               <w:pStyle w:val="stytable-0"/>
             </w:pPr>
             <w:r>
+              <w:t xml:space="preserve">M. </w:t>
+            </w:r>
+            <w:r>
               <w:t>Accame</w:t>
             </w:r>
           </w:p>
@@ -1183,6 +1175,111 @@
             </w:r>
             <w:r>
               <w:t>.</w:t>
+            </w:r>
+          </w:p>
+        </w:tc>
+      </w:tr>
+      <w:tr>
+        <w:trPr>
+          <w:jc w:val="center"/>
+        </w:trPr>
+        <w:tc>
+          <w:tcPr>
+            <w:tcW w:w="863" w:type="dxa"/>
+            <w:tcBorders>
+              <w:top w:val="single" w:sz="4" w:space="0" w:color="auto"/>
+              <w:left w:val="single" w:sz="4" w:space="0" w:color="auto"/>
+              <w:bottom w:val="single" w:sz="4" w:space="0" w:color="auto"/>
+              <w:right w:val="single" w:sz="4" w:space="0" w:color="auto"/>
+            </w:tcBorders>
+            <w:tcMar>
+              <w:top w:w="28" w:type="dxa"/>
+              <w:left w:w="57" w:type="dxa"/>
+              <w:bottom w:w="28" w:type="dxa"/>
+              <w:right w:w="57" w:type="dxa"/>
+            </w:tcMar>
+          </w:tcPr>
+          <w:p>
+            <w:pPr>
+              <w:pStyle w:val="stytable-0"/>
+            </w:pPr>
+            <w:r>
+              <w:t>1.0</w:t>
+            </w:r>
+          </w:p>
+        </w:tc>
+        <w:tc>
+          <w:tcPr>
+            <w:tcW w:w="1176" w:type="dxa"/>
+            <w:tcBorders>
+              <w:top w:val="single" w:sz="4" w:space="0" w:color="auto"/>
+              <w:left w:val="single" w:sz="4" w:space="0" w:color="auto"/>
+              <w:bottom w:val="single" w:sz="4" w:space="0" w:color="auto"/>
+              <w:right w:val="single" w:sz="4" w:space="0" w:color="auto"/>
+            </w:tcBorders>
+            <w:tcMar>
+              <w:top w:w="28" w:type="dxa"/>
+              <w:left w:w="57" w:type="dxa"/>
+              <w:bottom w:w="28" w:type="dxa"/>
+              <w:right w:w="57" w:type="dxa"/>
+            </w:tcMar>
+          </w:tcPr>
+          <w:p>
+            <w:pPr>
+              <w:pStyle w:val="stytable-0"/>
+            </w:pPr>
+            <w:r>
+              <w:t>07 Jan 13</w:t>
+            </w:r>
+          </w:p>
+        </w:tc>
+        <w:tc>
+          <w:tcPr>
+            <w:tcW w:w="2112" w:type="dxa"/>
+            <w:tcBorders>
+              <w:top w:val="single" w:sz="4" w:space="0" w:color="auto"/>
+              <w:left w:val="single" w:sz="4" w:space="0" w:color="auto"/>
+              <w:bottom w:val="single" w:sz="4" w:space="0" w:color="auto"/>
+              <w:right w:val="single" w:sz="4" w:space="0" w:color="auto"/>
+            </w:tcBorders>
+            <w:tcMar>
+              <w:top w:w="28" w:type="dxa"/>
+              <w:left w:w="57" w:type="dxa"/>
+              <w:bottom w:w="28" w:type="dxa"/>
+              <w:right w:w="57" w:type="dxa"/>
+            </w:tcMar>
+          </w:tcPr>
+          <w:p>
+            <w:pPr>
+              <w:pStyle w:val="stytable-0"/>
+            </w:pPr>
+            <w:r>
+              <w:t>M. Accame</w:t>
+            </w:r>
+          </w:p>
+        </w:tc>
+        <w:tc>
+          <w:tcPr>
+            <w:tcW w:w="5310" w:type="dxa"/>
+            <w:tcBorders>
+              <w:top w:val="single" w:sz="4" w:space="0" w:color="auto"/>
+              <w:left w:val="single" w:sz="4" w:space="0" w:color="auto"/>
+              <w:bottom w:val="single" w:sz="4" w:space="0" w:color="auto"/>
+              <w:right w:val="single" w:sz="4" w:space="0" w:color="auto"/>
+            </w:tcBorders>
+            <w:tcMar>
+              <w:top w:w="28" w:type="dxa"/>
+              <w:left w:w="57" w:type="dxa"/>
+              <w:bottom w:w="28" w:type="dxa"/>
+              <w:right w:w="57" w:type="dxa"/>
+            </w:tcMar>
+          </w:tcPr>
+          <w:p>
+            <w:pPr>
+              <w:pStyle w:val="stytable-0"/>
+            </w:pPr>
+            <w:r>
+              <w:t>Made it version 1.0</w:t>
             </w:r>
           </w:p>
         </w:tc>
@@ -1559,99 +1656,6 @@
           </w:p>
         </w:tc>
       </w:tr>
-      <w:tr>
-        <w:trPr>
-          <w:jc w:val="center"/>
-        </w:trPr>
-        <w:tc>
-          <w:tcPr>
-            <w:tcW w:w="863" w:type="dxa"/>
-            <w:tcBorders>
-              <w:top w:val="single" w:sz="4" w:space="0" w:color="auto"/>
-              <w:left w:val="single" w:sz="4" w:space="0" w:color="auto"/>
-              <w:bottom w:val="single" w:sz="4" w:space="0" w:color="auto"/>
-              <w:right w:val="single" w:sz="4" w:space="0" w:color="auto"/>
-            </w:tcBorders>
-            <w:tcMar>
-              <w:top w:w="28" w:type="dxa"/>
-              <w:left w:w="57" w:type="dxa"/>
-              <w:bottom w:w="28" w:type="dxa"/>
-              <w:right w:w="57" w:type="dxa"/>
-            </w:tcMar>
-          </w:tcPr>
-          <w:p>
-            <w:pPr>
-              <w:pStyle w:val="stytable-0"/>
-            </w:pPr>
-          </w:p>
-        </w:tc>
-        <w:tc>
-          <w:tcPr>
-            <w:tcW w:w="1176" w:type="dxa"/>
-            <w:tcBorders>
-              <w:top w:val="single" w:sz="4" w:space="0" w:color="auto"/>
-              <w:left w:val="single" w:sz="4" w:space="0" w:color="auto"/>
-              <w:bottom w:val="single" w:sz="4" w:space="0" w:color="auto"/>
-              <w:right w:val="single" w:sz="4" w:space="0" w:color="auto"/>
-            </w:tcBorders>
-            <w:tcMar>
-              <w:top w:w="28" w:type="dxa"/>
-              <w:left w:w="57" w:type="dxa"/>
-              <w:bottom w:w="28" w:type="dxa"/>
-              <w:right w:w="57" w:type="dxa"/>
-            </w:tcMar>
-          </w:tcPr>
-          <w:p>
-            <w:pPr>
-              <w:pStyle w:val="stytable-0"/>
-            </w:pPr>
-          </w:p>
-        </w:tc>
-        <w:tc>
-          <w:tcPr>
-            <w:tcW w:w="2112" w:type="dxa"/>
-            <w:tcBorders>
-              <w:top w:val="single" w:sz="4" w:space="0" w:color="auto"/>
-              <w:left w:val="single" w:sz="4" w:space="0" w:color="auto"/>
-              <w:bottom w:val="single" w:sz="4" w:space="0" w:color="auto"/>
-              <w:right w:val="single" w:sz="4" w:space="0" w:color="auto"/>
-            </w:tcBorders>
-            <w:tcMar>
-              <w:top w:w="28" w:type="dxa"/>
-              <w:left w:w="57" w:type="dxa"/>
-              <w:bottom w:w="28" w:type="dxa"/>
-              <w:right w:w="57" w:type="dxa"/>
-            </w:tcMar>
-          </w:tcPr>
-          <w:p>
-            <w:pPr>
-              <w:pStyle w:val="stytable-0"/>
-            </w:pPr>
-          </w:p>
-        </w:tc>
-        <w:tc>
-          <w:tcPr>
-            <w:tcW w:w="5310" w:type="dxa"/>
-            <w:tcBorders>
-              <w:top w:val="single" w:sz="4" w:space="0" w:color="auto"/>
-              <w:left w:val="single" w:sz="4" w:space="0" w:color="auto"/>
-              <w:bottom w:val="single" w:sz="4" w:space="0" w:color="auto"/>
-              <w:right w:val="single" w:sz="4" w:space="0" w:color="auto"/>
-            </w:tcBorders>
-            <w:tcMar>
-              <w:top w:w="28" w:type="dxa"/>
-              <w:left w:w="57" w:type="dxa"/>
-              <w:bottom w:w="28" w:type="dxa"/>
-              <w:right w:w="57" w:type="dxa"/>
-            </w:tcMar>
-          </w:tcPr>
-          <w:p>
-            <w:pPr>
-              <w:pStyle w:val="stytable-0"/>
-            </w:pPr>
-          </w:p>
-        </w:tc>
-      </w:tr>
     </w:tbl>
     <w:p>
       <w:pPr>
@@ -1685,6 +1689,8 @@
         <w:t>Table of Contents</w:t>
       </w:r>
     </w:p>
+    <w:bookmarkStart w:id="0" w:name="_GoBack"/>
+    <w:bookmarkEnd w:id="0"/>
     <w:p>
       <w:pPr>
         <w:pStyle w:val="TOC1"/>
@@ -1692,7 +1698,7 @@
           <w:rFonts w:asciiTheme="minorHAnsi" w:eastAsiaTheme="minorEastAsia" w:hAnsiTheme="minorHAnsi" w:cstheme="minorBidi"/>
           <w:b w:val="0"/>
           <w:snapToGrid/>
-          <w:lang w:val="it-IT"/>
+          <w:lang w:eastAsia="en-US"/>
         </w:rPr>
       </w:pPr>
       <w:r>
@@ -1704,7 +1710,7 @@
       <w:r>
         <w:fldChar w:fldCharType="separate"/>
       </w:r>
-      <w:hyperlink w:anchor="_Toc320287672" w:history="1">
+      <w:hyperlink w:anchor="_Toc376868338" w:history="1">
         <w:r>
           <w:rPr>
             <w:rStyle w:val="Hyperlink"/>
@@ -1716,7 +1722,7 @@
             <w:rFonts w:asciiTheme="minorHAnsi" w:eastAsiaTheme="minorEastAsia" w:hAnsiTheme="minorHAnsi" w:cstheme="minorBidi"/>
             <w:b w:val="0"/>
             <w:snapToGrid/>
-            <w:lang w:val="it-IT"/>
+            <w:lang w:eastAsia="en-US"/>
           </w:rPr>
           <w:tab/>
         </w:r>
@@ -1742,7 +1748,7 @@
           <w:rPr>
             <w:webHidden/>
           </w:rPr>
-          <w:instrText xml:space="preserve"> PAGEREF _Toc320287672 \h </w:instrText>
+          <w:instrText xml:space="preserve"> PAGEREF _Toc376868338 \h </w:instrText>
         </w:r>
         <w:r>
           <w:rPr>
@@ -1776,10 +1782,10 @@
           <w:rFonts w:asciiTheme="minorHAnsi" w:eastAsiaTheme="minorEastAsia" w:hAnsiTheme="minorHAnsi" w:cstheme="minorBidi"/>
           <w:b w:val="0"/>
           <w:snapToGrid/>
-          <w:lang w:val="it-IT"/>
-        </w:rPr>
-      </w:pPr>
-      <w:hyperlink w:anchor="_Toc320287673" w:history="1">
+          <w:lang w:eastAsia="en-US"/>
+        </w:rPr>
+      </w:pPr>
+      <w:hyperlink w:anchor="_Toc376868339" w:history="1">
         <w:r>
           <w:rPr>
             <w:rStyle w:val="Hyperlink"/>
@@ -1791,7 +1797,7 @@
             <w:rFonts w:asciiTheme="minorHAnsi" w:eastAsiaTheme="minorEastAsia" w:hAnsiTheme="minorHAnsi" w:cstheme="minorBidi"/>
             <w:b w:val="0"/>
             <w:snapToGrid/>
-            <w:lang w:val="it-IT"/>
+            <w:lang w:eastAsia="en-US"/>
           </w:rPr>
           <w:tab/>
         </w:r>
@@ -1817,7 +1823,7 @@
           <w:rPr>
             <w:webHidden/>
           </w:rPr>
-          <w:instrText xml:space="preserve"> PAGEREF _Toc320287673 \h </w:instrText>
+          <w:instrText xml:space="preserve"> PAGEREF _Toc376868339 \h </w:instrText>
         </w:r>
         <w:r>
           <w:rPr>
@@ -1854,10 +1860,10 @@
           <w:rFonts w:asciiTheme="minorHAnsi" w:eastAsiaTheme="minorEastAsia" w:hAnsiTheme="minorHAnsi" w:cstheme="minorBidi"/>
           <w:snapToGrid/>
           <w:sz w:val="22"/>
-          <w:lang w:val="it-IT"/>
-        </w:rPr>
-      </w:pPr>
-      <w:hyperlink w:anchor="_Toc320287674" w:history="1">
+          <w:lang w:eastAsia="en-US"/>
+        </w:rPr>
+      </w:pPr>
+      <w:hyperlink w:anchor="_Toc376868340" w:history="1">
         <w:r>
           <w:rPr>
             <w:rStyle w:val="Hyperlink"/>
@@ -1869,7 +1875,7 @@
             <w:rFonts w:asciiTheme="minorHAnsi" w:eastAsiaTheme="minorEastAsia" w:hAnsiTheme="minorHAnsi" w:cstheme="minorBidi"/>
             <w:snapToGrid/>
             <w:sz w:val="22"/>
-            <w:lang w:val="it-IT"/>
+            <w:lang w:eastAsia="en-US"/>
           </w:rPr>
           <w:tab/>
         </w:r>
@@ -1895,7 +1901,7 @@
           <w:rPr>
             <w:webHidden/>
           </w:rPr>
-          <w:instrText xml:space="preserve"> PAGEREF _Toc320287674 \h </w:instrText>
+          <w:instrText xml:space="preserve"> PAGEREF _Toc376868340 \h </w:instrText>
         </w:r>
         <w:r>
           <w:rPr>
@@ -1932,10 +1938,10 @@
           <w:rFonts w:asciiTheme="minorHAnsi" w:eastAsiaTheme="minorEastAsia" w:hAnsiTheme="minorHAnsi" w:cstheme="minorBidi"/>
           <w:snapToGrid/>
           <w:sz w:val="22"/>
-          <w:lang w:val="it-IT"/>
-        </w:rPr>
-      </w:pPr>
-      <w:hyperlink w:anchor="_Toc320287675" w:history="1">
+          <w:lang w:eastAsia="en-US"/>
+        </w:rPr>
+      </w:pPr>
+      <w:hyperlink w:anchor="_Toc376868341" w:history="1">
         <w:r>
           <w:rPr>
             <w:rStyle w:val="Hyperlink"/>
@@ -1947,7 +1953,7 @@
             <w:rFonts w:asciiTheme="minorHAnsi" w:eastAsiaTheme="minorEastAsia" w:hAnsiTheme="minorHAnsi" w:cstheme="minorBidi"/>
             <w:snapToGrid/>
             <w:sz w:val="22"/>
-            <w:lang w:val="it-IT"/>
+            <w:lang w:eastAsia="en-US"/>
           </w:rPr>
           <w:tab/>
         </w:r>
@@ -1973,7 +1979,7 @@
           <w:rPr>
             <w:webHidden/>
           </w:rPr>
-          <w:instrText xml:space="preserve"> PAGEREF _Toc320287675 \h </w:instrText>
+          <w:instrText xml:space="preserve"> PAGEREF _Toc376868341 \h </w:instrText>
         </w:r>
         <w:r>
           <w:rPr>
@@ -2010,10 +2016,10 @@
           <w:rFonts w:asciiTheme="minorHAnsi" w:eastAsiaTheme="minorEastAsia" w:hAnsiTheme="minorHAnsi" w:cstheme="minorBidi"/>
           <w:snapToGrid/>
           <w:sz w:val="22"/>
-          <w:lang w:val="it-IT"/>
-        </w:rPr>
-      </w:pPr>
-      <w:hyperlink w:anchor="_Toc320287676" w:history="1">
+          <w:lang w:eastAsia="en-US"/>
+        </w:rPr>
+      </w:pPr>
+      <w:hyperlink w:anchor="_Toc376868342" w:history="1">
         <w:r>
           <w:rPr>
             <w:rStyle w:val="Hyperlink"/>
@@ -2025,7 +2031,7 @@
             <w:rFonts w:asciiTheme="minorHAnsi" w:eastAsiaTheme="minorEastAsia" w:hAnsiTheme="minorHAnsi" w:cstheme="minorBidi"/>
             <w:snapToGrid/>
             <w:sz w:val="22"/>
-            <w:lang w:val="it-IT"/>
+            <w:lang w:eastAsia="en-US"/>
           </w:rPr>
           <w:tab/>
         </w:r>
@@ -2051,7 +2057,7 @@
           <w:rPr>
             <w:webHidden/>
           </w:rPr>
-          <w:instrText xml:space="preserve"> PAGEREF _Toc320287676 \h </w:instrText>
+          <w:instrText xml:space="preserve"> PAGEREF _Toc376868342 \h </w:instrText>
         </w:r>
         <w:r>
           <w:rPr>
@@ -2085,10 +2091,10 @@
           <w:rFonts w:asciiTheme="minorHAnsi" w:eastAsiaTheme="minorEastAsia" w:hAnsiTheme="minorHAnsi" w:cstheme="minorBidi"/>
           <w:snapToGrid/>
           <w:sz w:val="22"/>
-          <w:lang w:val="it-IT"/>
-        </w:rPr>
-      </w:pPr>
-      <w:hyperlink w:anchor="_Toc320287677" w:history="1">
+          <w:lang w:eastAsia="en-US"/>
+        </w:rPr>
+      </w:pPr>
+      <w:hyperlink w:anchor="_Toc376868343" w:history="1">
         <w:r>
           <w:rPr>
             <w:rStyle w:val="Hyperlink"/>
@@ -2100,7 +2106,7 @@
             <w:rFonts w:asciiTheme="minorHAnsi" w:eastAsiaTheme="minorEastAsia" w:hAnsiTheme="minorHAnsi" w:cstheme="minorBidi"/>
             <w:snapToGrid/>
             <w:sz w:val="22"/>
-            <w:lang w:val="it-IT"/>
+            <w:lang w:eastAsia="en-US"/>
           </w:rPr>
           <w:tab/>
         </w:r>
@@ -2126,7 +2132,7 @@
           <w:rPr>
             <w:webHidden/>
           </w:rPr>
-          <w:instrText xml:space="preserve"> PAGEREF _Toc320287677 \h </w:instrText>
+          <w:instrText xml:space="preserve"> PAGEREF _Toc376868343 \h </w:instrText>
         </w:r>
         <w:r>
           <w:rPr>
@@ -2163,10 +2169,10 @@
           <w:rFonts w:asciiTheme="minorHAnsi" w:eastAsiaTheme="minorEastAsia" w:hAnsiTheme="minorHAnsi" w:cstheme="minorBidi"/>
           <w:snapToGrid/>
           <w:sz w:val="22"/>
-          <w:lang w:val="it-IT"/>
-        </w:rPr>
-      </w:pPr>
-      <w:hyperlink w:anchor="_Toc320287678" w:history="1">
+          <w:lang w:eastAsia="en-US"/>
+        </w:rPr>
+      </w:pPr>
+      <w:hyperlink w:anchor="_Toc376868344" w:history="1">
         <w:r>
           <w:rPr>
             <w:rStyle w:val="Hyperlink"/>
@@ -2178,7 +2184,7 @@
             <w:rFonts w:asciiTheme="minorHAnsi" w:eastAsiaTheme="minorEastAsia" w:hAnsiTheme="minorHAnsi" w:cstheme="minorBidi"/>
             <w:snapToGrid/>
             <w:sz w:val="22"/>
-            <w:lang w:val="it-IT"/>
+            <w:lang w:eastAsia="en-US"/>
           </w:rPr>
           <w:tab/>
         </w:r>
@@ -2204,7 +2210,7 @@
           <w:rPr>
             <w:webHidden/>
           </w:rPr>
-          <w:instrText xml:space="preserve"> PAGEREF _Toc320287678 \h </w:instrText>
+          <w:instrText xml:space="preserve"> PAGEREF _Toc376868344 \h </w:instrText>
         </w:r>
         <w:r>
           <w:rPr>
@@ -2238,10 +2244,10 @@
           <w:rFonts w:asciiTheme="minorHAnsi" w:eastAsiaTheme="minorEastAsia" w:hAnsiTheme="minorHAnsi" w:cstheme="minorBidi"/>
           <w:b w:val="0"/>
           <w:snapToGrid/>
-          <w:lang w:val="it-IT"/>
-        </w:rPr>
-      </w:pPr>
-      <w:hyperlink w:anchor="_Toc320287679" w:history="1">
+          <w:lang w:eastAsia="en-US"/>
+        </w:rPr>
+      </w:pPr>
+      <w:hyperlink w:anchor="_Toc376868345" w:history="1">
         <w:r>
           <w:rPr>
             <w:rStyle w:val="Hyperlink"/>
@@ -2253,7 +2259,7 @@
             <w:rFonts w:asciiTheme="minorHAnsi" w:eastAsiaTheme="minorEastAsia" w:hAnsiTheme="minorHAnsi" w:cstheme="minorBidi"/>
             <w:b w:val="0"/>
             <w:snapToGrid/>
-            <w:lang w:val="it-IT"/>
+            <w:lang w:eastAsia="en-US"/>
           </w:rPr>
           <w:tab/>
         </w:r>
@@ -2279,7 +2285,7 @@
           <w:rPr>
             <w:webHidden/>
           </w:rPr>
-          <w:instrText xml:space="preserve"> PAGEREF _Toc320287679 \h </w:instrText>
+          <w:instrText xml:space="preserve"> PAGEREF _Toc376868345 \h </w:instrText>
         </w:r>
         <w:r>
           <w:rPr>
@@ -2316,10 +2322,10 @@
           <w:rFonts w:asciiTheme="minorHAnsi" w:eastAsiaTheme="minorEastAsia" w:hAnsiTheme="minorHAnsi" w:cstheme="minorBidi"/>
           <w:snapToGrid/>
           <w:sz w:val="22"/>
-          <w:lang w:val="it-IT"/>
-        </w:rPr>
-      </w:pPr>
-      <w:hyperlink w:anchor="_Toc320287680" w:history="1">
+          <w:lang w:eastAsia="en-US"/>
+        </w:rPr>
+      </w:pPr>
+      <w:hyperlink w:anchor="_Toc376868346" w:history="1">
         <w:r>
           <w:rPr>
             <w:rStyle w:val="Hyperlink"/>
@@ -2331,7 +2337,7 @@
             <w:rFonts w:asciiTheme="minorHAnsi" w:eastAsiaTheme="minorEastAsia" w:hAnsiTheme="minorHAnsi" w:cstheme="minorBidi"/>
             <w:snapToGrid/>
             <w:sz w:val="22"/>
-            <w:lang w:val="it-IT"/>
+            <w:lang w:eastAsia="en-US"/>
           </w:rPr>
           <w:tab/>
         </w:r>
@@ -2357,7 +2363,7 @@
           <w:rPr>
             <w:webHidden/>
           </w:rPr>
-          <w:instrText xml:space="preserve"> PAGEREF _Toc320287680 \h </w:instrText>
+          <w:instrText xml:space="preserve"> PAGEREF _Toc376868346 \h </w:instrText>
         </w:r>
         <w:r>
           <w:rPr>
@@ -2391,10 +2397,10 @@
           <w:rFonts w:asciiTheme="minorHAnsi" w:eastAsiaTheme="minorEastAsia" w:hAnsiTheme="minorHAnsi" w:cstheme="minorBidi"/>
           <w:snapToGrid/>
           <w:sz w:val="22"/>
-          <w:lang w:val="it-IT"/>
-        </w:rPr>
-      </w:pPr>
-      <w:hyperlink w:anchor="_Toc320287681" w:history="1">
+          <w:lang w:eastAsia="en-US"/>
+        </w:rPr>
+      </w:pPr>
+      <w:hyperlink w:anchor="_Toc376868347" w:history="1">
         <w:r>
           <w:rPr>
             <w:rStyle w:val="Hyperlink"/>
@@ -2406,7 +2412,7 @@
             <w:rFonts w:asciiTheme="minorHAnsi" w:eastAsiaTheme="minorEastAsia" w:hAnsiTheme="minorHAnsi" w:cstheme="minorBidi"/>
             <w:snapToGrid/>
             <w:sz w:val="22"/>
-            <w:lang w:val="it-IT"/>
+            <w:lang w:eastAsia="en-US"/>
           </w:rPr>
           <w:tab/>
         </w:r>
@@ -2432,7 +2438,7 @@
           <w:rPr>
             <w:webHidden/>
           </w:rPr>
-          <w:instrText xml:space="preserve"> PAGEREF _Toc320287681 \h </w:instrText>
+          <w:instrText xml:space="preserve"> PAGEREF _Toc376868347 \h </w:instrText>
         </w:r>
         <w:r>
           <w:rPr>
@@ -2466,10 +2472,10 @@
           <w:rFonts w:asciiTheme="minorHAnsi" w:eastAsiaTheme="minorEastAsia" w:hAnsiTheme="minorHAnsi" w:cstheme="minorBidi"/>
           <w:snapToGrid/>
           <w:sz w:val="22"/>
-          <w:lang w:val="it-IT"/>
-        </w:rPr>
-      </w:pPr>
-      <w:hyperlink w:anchor="_Toc320287682" w:history="1">
+          <w:lang w:eastAsia="en-US"/>
+        </w:rPr>
+      </w:pPr>
+      <w:hyperlink w:anchor="_Toc376868348" w:history="1">
         <w:r>
           <w:rPr>
             <w:rStyle w:val="Hyperlink"/>
@@ -2481,7 +2487,7 @@
             <w:rFonts w:asciiTheme="minorHAnsi" w:eastAsiaTheme="minorEastAsia" w:hAnsiTheme="minorHAnsi" w:cstheme="minorBidi"/>
             <w:snapToGrid/>
             <w:sz w:val="22"/>
-            <w:lang w:val="it-IT"/>
+            <w:lang w:eastAsia="en-US"/>
           </w:rPr>
           <w:tab/>
         </w:r>
@@ -2507,7 +2513,7 @@
           <w:rPr>
             <w:webHidden/>
           </w:rPr>
-          <w:instrText xml:space="preserve"> PAGEREF _Toc320287682 \h </w:instrText>
+          <w:instrText xml:space="preserve"> PAGEREF _Toc376868348 \h </w:instrText>
         </w:r>
         <w:r>
           <w:rPr>
@@ -2541,10 +2547,10 @@
           <w:rFonts w:asciiTheme="minorHAnsi" w:eastAsiaTheme="minorEastAsia" w:hAnsiTheme="minorHAnsi" w:cstheme="minorBidi"/>
           <w:snapToGrid/>
           <w:sz w:val="22"/>
-          <w:lang w:val="it-IT"/>
-        </w:rPr>
-      </w:pPr>
-      <w:hyperlink w:anchor="_Toc320287683" w:history="1">
+          <w:lang w:eastAsia="en-US"/>
+        </w:rPr>
+      </w:pPr>
+      <w:hyperlink w:anchor="_Toc376868349" w:history="1">
         <w:r>
           <w:rPr>
             <w:rStyle w:val="Hyperlink"/>
@@ -2556,7 +2562,7 @@
             <w:rFonts w:asciiTheme="minorHAnsi" w:eastAsiaTheme="minorEastAsia" w:hAnsiTheme="minorHAnsi" w:cstheme="minorBidi"/>
             <w:snapToGrid/>
             <w:sz w:val="22"/>
-            <w:lang w:val="it-IT"/>
+            <w:lang w:eastAsia="en-US"/>
           </w:rPr>
           <w:tab/>
         </w:r>
@@ -2582,7 +2588,7 @@
           <w:rPr>
             <w:webHidden/>
           </w:rPr>
-          <w:instrText xml:space="preserve"> PAGEREF _Toc320287683 \h </w:instrText>
+          <w:instrText xml:space="preserve"> PAGEREF _Toc376868349 \h </w:instrText>
         </w:r>
         <w:r>
           <w:rPr>
@@ -2616,10 +2622,10 @@
           <w:rFonts w:asciiTheme="minorHAnsi" w:eastAsiaTheme="minorEastAsia" w:hAnsiTheme="minorHAnsi" w:cstheme="minorBidi"/>
           <w:snapToGrid/>
           <w:sz w:val="22"/>
-          <w:lang w:val="it-IT"/>
-        </w:rPr>
-      </w:pPr>
-      <w:hyperlink w:anchor="_Toc320287684" w:history="1">
+          <w:lang w:eastAsia="en-US"/>
+        </w:rPr>
+      </w:pPr>
+      <w:hyperlink w:anchor="_Toc376868350" w:history="1">
         <w:r>
           <w:rPr>
             <w:rStyle w:val="Hyperlink"/>
@@ -2631,7 +2637,7 @@
             <w:rFonts w:asciiTheme="minorHAnsi" w:eastAsiaTheme="minorEastAsia" w:hAnsiTheme="minorHAnsi" w:cstheme="minorBidi"/>
             <w:snapToGrid/>
             <w:sz w:val="22"/>
-            <w:lang w:val="it-IT"/>
+            <w:lang w:eastAsia="en-US"/>
           </w:rPr>
           <w:tab/>
         </w:r>
@@ -2657,7 +2663,7 @@
           <w:rPr>
             <w:webHidden/>
           </w:rPr>
-          <w:instrText xml:space="preserve"> PAGEREF _Toc320287684 \h </w:instrText>
+          <w:instrText xml:space="preserve"> PAGEREF _Toc376868350 \h </w:instrText>
         </w:r>
         <w:r>
           <w:rPr>
@@ -2694,10 +2700,10 @@
           <w:rFonts w:asciiTheme="minorHAnsi" w:eastAsiaTheme="minorEastAsia" w:hAnsiTheme="minorHAnsi" w:cstheme="minorBidi"/>
           <w:snapToGrid/>
           <w:sz w:val="22"/>
-          <w:lang w:val="it-IT"/>
-        </w:rPr>
-      </w:pPr>
-      <w:hyperlink w:anchor="_Toc320287685" w:history="1">
+          <w:lang w:eastAsia="en-US"/>
+        </w:rPr>
+      </w:pPr>
+      <w:hyperlink w:anchor="_Toc376868351" w:history="1">
         <w:r>
           <w:rPr>
             <w:rStyle w:val="Hyperlink"/>
@@ -2709,7 +2715,7 @@
             <w:rFonts w:asciiTheme="minorHAnsi" w:eastAsiaTheme="minorEastAsia" w:hAnsiTheme="minorHAnsi" w:cstheme="minorBidi"/>
             <w:snapToGrid/>
             <w:sz w:val="22"/>
-            <w:lang w:val="it-IT"/>
+            <w:lang w:eastAsia="en-US"/>
           </w:rPr>
           <w:tab/>
         </w:r>
@@ -2735,7 +2741,7 @@
           <w:rPr>
             <w:webHidden/>
           </w:rPr>
-          <w:instrText xml:space="preserve"> PAGEREF _Toc320287685 \h </w:instrText>
+          <w:instrText xml:space="preserve"> PAGEREF _Toc376868351 \h </w:instrText>
         </w:r>
         <w:r>
           <w:rPr>
@@ -2772,10 +2778,10 @@
           <w:rFonts w:asciiTheme="minorHAnsi" w:eastAsiaTheme="minorEastAsia" w:hAnsiTheme="minorHAnsi" w:cstheme="minorBidi"/>
           <w:snapToGrid/>
           <w:sz w:val="22"/>
-          <w:lang w:val="it-IT"/>
-        </w:rPr>
-      </w:pPr>
-      <w:hyperlink w:anchor="_Toc320287686" w:history="1">
+          <w:lang w:eastAsia="en-US"/>
+        </w:rPr>
+      </w:pPr>
+      <w:hyperlink w:anchor="_Toc376868352" w:history="1">
         <w:r>
           <w:rPr>
             <w:rStyle w:val="Hyperlink"/>
@@ -2787,7 +2793,7 @@
             <w:rFonts w:asciiTheme="minorHAnsi" w:eastAsiaTheme="minorEastAsia" w:hAnsiTheme="minorHAnsi" w:cstheme="minorBidi"/>
             <w:snapToGrid/>
             <w:sz w:val="22"/>
-            <w:lang w:val="it-IT"/>
+            <w:lang w:eastAsia="en-US"/>
           </w:rPr>
           <w:tab/>
         </w:r>
@@ -2813,7 +2819,7 @@
           <w:rPr>
             <w:webHidden/>
           </w:rPr>
-          <w:instrText xml:space="preserve"> PAGEREF _Toc320287686 \h </w:instrText>
+          <w:instrText xml:space="preserve"> PAGEREF _Toc376868352 \h </w:instrText>
         </w:r>
         <w:r>
           <w:rPr>
@@ -2847,10 +2853,10 @@
           <w:rFonts w:asciiTheme="minorHAnsi" w:eastAsiaTheme="minorEastAsia" w:hAnsiTheme="minorHAnsi" w:cstheme="minorBidi"/>
           <w:b w:val="0"/>
           <w:snapToGrid/>
-          <w:lang w:val="it-IT"/>
-        </w:rPr>
-      </w:pPr>
-      <w:hyperlink w:anchor="_Toc320287687" w:history="1">
+          <w:lang w:eastAsia="en-US"/>
+        </w:rPr>
+      </w:pPr>
+      <w:hyperlink w:anchor="_Toc376868353" w:history="1">
         <w:r>
           <w:rPr>
             <w:rStyle w:val="Hyperlink"/>
@@ -2862,7 +2868,7 @@
             <w:rFonts w:asciiTheme="minorHAnsi" w:eastAsiaTheme="minorEastAsia" w:hAnsiTheme="minorHAnsi" w:cstheme="minorBidi"/>
             <w:b w:val="0"/>
             <w:snapToGrid/>
-            <w:lang w:val="it-IT"/>
+            <w:lang w:eastAsia="en-US"/>
           </w:rPr>
           <w:tab/>
         </w:r>
@@ -2888,7 +2894,7 @@
           <w:rPr>
             <w:webHidden/>
           </w:rPr>
-          <w:instrText xml:space="preserve"> PAGEREF _Toc320287687 \h </w:instrText>
+          <w:instrText xml:space="preserve"> PAGEREF _Toc376868353 \h </w:instrText>
         </w:r>
         <w:r>
           <w:rPr>
@@ -2925,10 +2931,10 @@
           <w:rFonts w:asciiTheme="minorHAnsi" w:eastAsiaTheme="minorEastAsia" w:hAnsiTheme="minorHAnsi" w:cstheme="minorBidi"/>
           <w:snapToGrid/>
           <w:sz w:val="22"/>
-          <w:lang w:val="it-IT"/>
-        </w:rPr>
-      </w:pPr>
-      <w:hyperlink w:anchor="_Toc320287688" w:history="1">
+          <w:lang w:eastAsia="en-US"/>
+        </w:rPr>
+      </w:pPr>
+      <w:hyperlink w:anchor="_Toc376868354" w:history="1">
         <w:r>
           <w:rPr>
             <w:rStyle w:val="Hyperlink"/>
@@ -2940,7 +2946,7 @@
             <w:rFonts w:asciiTheme="minorHAnsi" w:eastAsiaTheme="minorEastAsia" w:hAnsiTheme="minorHAnsi" w:cstheme="minorBidi"/>
             <w:snapToGrid/>
             <w:sz w:val="22"/>
-            <w:lang w:val="it-IT"/>
+            <w:lang w:eastAsia="en-US"/>
           </w:rPr>
           <w:tab/>
         </w:r>
@@ -2966,7 +2972,7 @@
           <w:rPr>
             <w:webHidden/>
           </w:rPr>
-          <w:instrText xml:space="preserve"> PAGEREF _Toc320287688 \h </w:instrText>
+          <w:instrText xml:space="preserve"> PAGEREF _Toc376868354 \h </w:instrText>
         </w:r>
         <w:r>
           <w:rPr>
@@ -3003,10 +3009,10 @@
           <w:rFonts w:asciiTheme="minorHAnsi" w:eastAsiaTheme="minorEastAsia" w:hAnsiTheme="minorHAnsi" w:cstheme="minorBidi"/>
           <w:snapToGrid/>
           <w:sz w:val="22"/>
-          <w:lang w:val="it-IT"/>
-        </w:rPr>
-      </w:pPr>
-      <w:hyperlink w:anchor="_Toc320287689" w:history="1">
+          <w:lang w:eastAsia="en-US"/>
+        </w:rPr>
+      </w:pPr>
+      <w:hyperlink w:anchor="_Toc376868355" w:history="1">
         <w:r>
           <w:rPr>
             <w:rStyle w:val="Hyperlink"/>
@@ -3018,7 +3024,7 @@
             <w:rFonts w:asciiTheme="minorHAnsi" w:eastAsiaTheme="minorEastAsia" w:hAnsiTheme="minorHAnsi" w:cstheme="minorBidi"/>
             <w:snapToGrid/>
             <w:sz w:val="22"/>
-            <w:lang w:val="it-IT"/>
+            <w:lang w:eastAsia="en-US"/>
           </w:rPr>
           <w:tab/>
         </w:r>
@@ -3044,7 +3050,7 @@
           <w:rPr>
             <w:webHidden/>
           </w:rPr>
-          <w:instrText xml:space="preserve"> PAGEREF _Toc320287689 \h </w:instrText>
+          <w:instrText xml:space="preserve"> PAGEREF _Toc376868355 \h </w:instrText>
         </w:r>
         <w:r>
           <w:rPr>
@@ -3081,10 +3087,10 @@
           <w:rFonts w:asciiTheme="minorHAnsi" w:eastAsiaTheme="minorEastAsia" w:hAnsiTheme="minorHAnsi" w:cstheme="minorBidi"/>
           <w:snapToGrid/>
           <w:sz w:val="22"/>
-          <w:lang w:val="it-IT"/>
-        </w:rPr>
-      </w:pPr>
-      <w:hyperlink w:anchor="_Toc320287690" w:history="1">
+          <w:lang w:eastAsia="en-US"/>
+        </w:rPr>
+      </w:pPr>
+      <w:hyperlink w:anchor="_Toc376868356" w:history="1">
         <w:r>
           <w:rPr>
             <w:rStyle w:val="Hyperlink"/>
@@ -3096,7 +3102,7 @@
             <w:rFonts w:asciiTheme="minorHAnsi" w:eastAsiaTheme="minorEastAsia" w:hAnsiTheme="minorHAnsi" w:cstheme="minorBidi"/>
             <w:snapToGrid/>
             <w:sz w:val="22"/>
-            <w:lang w:val="it-IT"/>
+            <w:lang w:eastAsia="en-US"/>
           </w:rPr>
           <w:tab/>
         </w:r>
@@ -3122,7 +3128,7 @@
           <w:rPr>
             <w:webHidden/>
           </w:rPr>
-          <w:instrText xml:space="preserve"> PAGEREF _Toc320287690 \h </w:instrText>
+          <w:instrText xml:space="preserve"> PAGEREF _Toc376868356 \h </w:instrText>
         </w:r>
         <w:r>
           <w:rPr>
@@ -3156,10 +3162,10 @@
           <w:rFonts w:asciiTheme="minorHAnsi" w:eastAsiaTheme="minorEastAsia" w:hAnsiTheme="minorHAnsi" w:cstheme="minorBidi"/>
           <w:b w:val="0"/>
           <w:snapToGrid/>
-          <w:lang w:val="it-IT"/>
-        </w:rPr>
-      </w:pPr>
-      <w:hyperlink w:anchor="_Toc320287691" w:history="1">
+          <w:lang w:eastAsia="en-US"/>
+        </w:rPr>
+      </w:pPr>
+      <w:hyperlink w:anchor="_Toc376868357" w:history="1">
         <w:r>
           <w:rPr>
             <w:rStyle w:val="Hyperlink"/>
@@ -3171,7 +3177,7 @@
             <w:rFonts w:asciiTheme="minorHAnsi" w:eastAsiaTheme="minorEastAsia" w:hAnsiTheme="minorHAnsi" w:cstheme="minorBidi"/>
             <w:b w:val="0"/>
             <w:snapToGrid/>
-            <w:lang w:val="it-IT"/>
+            <w:lang w:eastAsia="en-US"/>
           </w:rPr>
           <w:tab/>
         </w:r>
@@ -3197,7 +3203,7 @@
           <w:rPr>
             <w:webHidden/>
           </w:rPr>
-          <w:instrText xml:space="preserve"> PAGEREF _Toc320287691 \h </w:instrText>
+          <w:instrText xml:space="preserve"> PAGEREF _Toc376868357 \h </w:instrText>
         </w:r>
         <w:r>
           <w:rPr>
@@ -3272,8 +3278,8 @@
           <w:lang w:val="en-US"/>
         </w:rPr>
       </w:pPr>
-      <w:bookmarkStart w:id="0" w:name="_Toc254688505"/>
-      <w:bookmarkStart w:id="1" w:name="_Toc320287672"/>
+      <w:bookmarkStart w:id="1" w:name="_Toc254688505"/>
+      <w:bookmarkStart w:id="2" w:name="_Toc376868338"/>
       <w:r>
         <w:rPr>
           <w:lang w:val="en-US"/>
@@ -3281,24 +3287,24 @@
         <w:lastRenderedPageBreak/>
         <w:t>Introduction</w:t>
       </w:r>
-      <w:bookmarkEnd w:id="0"/>
       <w:bookmarkEnd w:id="1"/>
-    </w:p>
-    <w:p>
-      <w:pPr>
-        <w:pStyle w:val="stytext"/>
-      </w:pPr>
-      <w:r>
-        <w:t xml:space="preserve">This document describes the </w:t>
-      </w:r>
-      <w:proofErr w:type="spellStart"/>
-      <w:r>
-        <w:t>em</w:t>
+      <w:bookmarkEnd w:id="2"/>
+    </w:p>
+    <w:p>
+      <w:pPr>
+        <w:pStyle w:val="stytext"/>
+      </w:pPr>
+      <w:r>
+        <w:t xml:space="preserve">This document describes </w:t>
+      </w:r>
+      <w:proofErr w:type="gramStart"/>
+      <w:r>
+        <w:t>the em</w:t>
       </w:r>
       <w:r>
         <w:t>BODY</w:t>
       </w:r>
-      <w:proofErr w:type="spellEnd"/>
+      <w:proofErr w:type="gramEnd"/>
       <w:r>
         <w:t xml:space="preserve"> for DSPIC33 used in boards such as the 2FOC and the 6SG.</w:t>
       </w:r>
@@ -3315,16 +3321,19 @@
       <w:pPr>
         <w:pStyle w:val="stytext"/>
       </w:pPr>
-      <w:r>
-        <w:t xml:space="preserve">The </w:t>
-      </w:r>
-      <w:proofErr w:type="spellStart"/>
-      <w:r>
-        <w:t>emBODY</w:t>
-      </w:r>
-      <w:proofErr w:type="spellEnd"/>
-      <w:r>
-        <w:t xml:space="preserve"> is a set of SW conventions and of libraries which allow to develop applications in a flexible way: from the basic forever loop to a more structured </w:t>
+      <w:proofErr w:type="gramStart"/>
+      <w:r>
+        <w:t>The emBODY</w:t>
+      </w:r>
+      <w:proofErr w:type="gramEnd"/>
+      <w:r>
+        <w:t xml:space="preserve"> is a set of SW conventions and of libraries which allow </w:t>
+      </w:r>
+      <w:r>
+        <w:t>developing</w:t>
+      </w:r>
+      <w:r>
+        <w:t xml:space="preserve"> applications in a flexible way: from the basic forever loop to a more structured </w:t>
       </w:r>
       <w:r>
         <w:t>object-oriented manner</w:t>
@@ -3343,13 +3352,8 @@
         <w:pStyle w:val="stytext"/>
       </w:pPr>
       <w:r>
-        <w:t xml:space="preserve">In the following there is described how the MPU is partitioned to contain three main sections: the </w:t>
-      </w:r>
-      <w:proofErr w:type="spellStart"/>
-      <w:r>
-        <w:t>bootloader</w:t>
-      </w:r>
-      <w:proofErr w:type="spellEnd"/>
+        <w:t>In the following there is described how the MPU is partitioned to contain three main sections: the bootloader</w:t>
+      </w:r>
       <w:r>
         <w:t xml:space="preserve"> process</w:t>
       </w:r>
@@ -3382,13 +3386,7 @@
         <w:pStyle w:val="stytext"/>
       </w:pPr>
       <w:r>
-        <w:t xml:space="preserve">It is also shown what are the available SW modules which </w:t>
-      </w:r>
-      <w:r>
-        <w:t>are</w:t>
-      </w:r>
-      <w:r>
-        <w:t xml:space="preserve"> used </w:t>
+        <w:t xml:space="preserve">It is also shown what are the SW modules used </w:t>
       </w:r>
       <w:r>
         <w:t>in the</w:t>
@@ -3406,15 +3404,16 @@
         <w:t xml:space="preserve"> </w:t>
       </w:r>
       <w:r>
-        <w:t xml:space="preserve">the </w:t>
-      </w:r>
-      <w:proofErr w:type="spellStart"/>
-      <w:r>
-        <w:t>bootloader</w:t>
-      </w:r>
-      <w:proofErr w:type="spellEnd"/>
-      <w:r>
-        <w:t>, are used for manipulation of the storage section, and can be used for the application</w:t>
+        <w:t>the bootloader</w:t>
+      </w:r>
+      <w:r>
+        <w:t xml:space="preserve">, used for manipulation of the storage section, and </w:t>
+      </w:r>
+      <w:r>
+        <w:t xml:space="preserve">also those which </w:t>
+      </w:r>
+      <w:r>
+        <w:t>can be used for the application</w:t>
       </w:r>
       <w:r>
         <w:t>.</w:t>
@@ -3453,12 +3452,12 @@
       <w:pPr>
         <w:pStyle w:val="sty1Heading"/>
       </w:pPr>
-      <w:bookmarkStart w:id="2" w:name="_Toc320287673"/>
+      <w:bookmarkStart w:id="3" w:name="_Toc376868339"/>
       <w:r>
         <w:lastRenderedPageBreak/>
         <w:t>Partitioning of the MPU</w:t>
       </w:r>
-      <w:bookmarkEnd w:id="2"/>
+      <w:bookmarkEnd w:id="3"/>
     </w:p>
     <w:p>
       <w:pPr>
@@ -3765,23 +3764,7 @@
                           <w:sz w:val="20"/>
                           <w:szCs w:val="20"/>
                         </w:rPr>
-                        <w:t xml:space="preserve">Keeps the application launched by the </w:t>
-                      </w:r>
-                      <w:proofErr w:type="spellStart"/>
-                      <w:r>
-                        <w:rPr>
-                          <w:sz w:val="20"/>
-                          <w:szCs w:val="20"/>
-                        </w:rPr>
-                        <w:t>bootloader</w:t>
-                      </w:r>
-                      <w:proofErr w:type="spellEnd"/>
-                      <w:r>
-                        <w:rPr>
-                          <w:sz w:val="20"/>
-                          <w:szCs w:val="20"/>
-                        </w:rPr>
-                        <w:t>.</w:t>
+                        <w:t>Keeps the application launched by the bootloader.</w:t>
                       </w:r>
                     </w:p>
                   </w:txbxContent>
@@ -3803,23 +3786,23 @@
                           <w:sz w:val="20"/>
                           <w:szCs w:val="20"/>
                         </w:rPr>
-                        <w:t xml:space="preserve">This code is executed at bootstrap. The </w:t>
-                      </w:r>
-                      <w:proofErr w:type="spellStart"/>
+                        <w:t xml:space="preserve">This code is executed at bootstrap. The bootloader initializes CAN </w:t>
+                      </w:r>
+                      <w:proofErr w:type="gramStart"/>
                       <w:r>
                         <w:rPr>
                           <w:sz w:val="20"/>
                           <w:szCs w:val="20"/>
                         </w:rPr>
-                        <w:t>bootloader</w:t>
-                      </w:r>
-                      <w:proofErr w:type="spellEnd"/>
+                        <w:t>bus,</w:t>
+                      </w:r>
+                      <w:proofErr w:type="gramEnd"/>
                       <w:r>
                         <w:rPr>
                           <w:sz w:val="20"/>
                           <w:szCs w:val="20"/>
                         </w:rPr>
-                        <w:t xml:space="preserve"> initializes CAN bus, waits FW upgrade commands and if not received it launches the application. If received it starts updating mode and loads in FLASH a new application.</w:t>
+                        <w:t xml:space="preserve"> waits FW upgrade commands and if not received it launches the application. If received it starts updating mode and loads in FLASH a new application.</w:t>
                       </w:r>
                     </w:p>
                   </w:txbxContent>
@@ -3836,28 +3819,21 @@
                           <w:szCs w:val="20"/>
                         </w:rPr>
                       </w:pPr>
+                      <w:proofErr w:type="gramStart"/>
                       <w:r>
                         <w:rPr>
                           <w:sz w:val="20"/>
                           <w:szCs w:val="20"/>
                         </w:rPr>
-                        <w:t xml:space="preserve">Keeps CRC16-validated data for the use of the </w:t>
-                      </w:r>
-                      <w:proofErr w:type="spellStart"/>
+                        <w:t>Keeps CRC16-validated data for the use of the bootloader and of the application.</w:t>
+                      </w:r>
+                      <w:proofErr w:type="gramEnd"/>
                       <w:r>
                         <w:rPr>
                           <w:sz w:val="20"/>
                           <w:szCs w:val="20"/>
                         </w:rPr>
-                        <w:t>bootloader</w:t>
-                      </w:r>
-                      <w:proofErr w:type="spellEnd"/>
-                      <w:r>
-                        <w:rPr>
-                          <w:sz w:val="20"/>
-                          <w:szCs w:val="20"/>
-                        </w:rPr>
-                        <w:t xml:space="preserve"> and of the application. </w:t>
+                        <w:t xml:space="preserve"> </w:t>
                       </w:r>
                     </w:p>
                   </w:txbxContent>
@@ -3936,24 +3912,284 @@
       <w:pPr>
         <w:pStyle w:val="Heading2"/>
       </w:pPr>
-      <w:bookmarkStart w:id="3" w:name="_Toc320287674"/>
+      <w:bookmarkStart w:id="4" w:name="_Toc376868340"/>
       <w:r>
         <w:t>The system memory</w:t>
       </w:r>
-      <w:bookmarkEnd w:id="3"/>
-    </w:p>
-    <w:p>
-      <w:pPr>
-        <w:pStyle w:val="stytext"/>
-      </w:pPr>
-      <w:r>
-        <w:t xml:space="preserve">It contains the address at which the system jumps after a reset and also the address of the ISRs.  It is manipulated by the </w:t>
+      <w:bookmarkEnd w:id="4"/>
+    </w:p>
+    <w:p>
+      <w:pPr>
+        <w:pStyle w:val="stytext"/>
+      </w:pPr>
+      <w:r>
+        <w:t>It contains the address at which the system jumps after a reset and also the address of the ISRs.  It is manipulated by the bootloader.</w:t>
+      </w:r>
+    </w:p>
+    <w:p>
+      <w:pPr>
+        <w:pStyle w:val="stytext"/>
+      </w:pPr>
+      <w:r>
+        <w:t>Normally, the jump address is the start of the bootloader process.</w:t>
+      </w:r>
+    </w:p>
+    <w:p>
+      <w:pPr>
+        <w:pStyle w:val="Heading2"/>
+      </w:pPr>
+      <w:bookmarkStart w:id="5" w:name="_Toc376868341"/>
+      <w:r>
+        <w:t>The bootloader</w:t>
+      </w:r>
+      <w:bookmarkEnd w:id="5"/>
+    </w:p>
+    <w:p>
+      <w:pPr>
+        <w:pStyle w:val="stytext"/>
+      </w:pPr>
+      <w:r>
+        <w:t xml:space="preserve">It contains the code executed just after a reset.  </w:t>
+      </w:r>
+    </w:p>
+    <w:p>
+      <w:pPr>
+        <w:pStyle w:val="stytext"/>
+      </w:pPr>
+      <w:r>
+        <w:t xml:space="preserve">The bootloader has two functionalities: it normally launches the application, but it can also enter in update mode and burn in FLASH a new application. </w:t>
+      </w:r>
+    </w:p>
+    <w:p>
+      <w:pPr>
+        <w:pStyle w:val="stytext"/>
+      </w:pPr>
+      <w:r>
+        <w:t>At startup, t</w:t>
+      </w:r>
+      <w:r>
+        <w:t xml:space="preserve">he bootloader initialises the CAN bus and waits for a small amount of time before </w:t>
+      </w:r>
+      <w:r>
+        <w:t>launching</w:t>
+      </w:r>
+      <w:r>
+        <w:t xml:space="preserve"> the application. If there is not a valid application the system resets and the bootloader starts again.</w:t>
+      </w:r>
+    </w:p>
+    <w:p>
+      <w:pPr>
+        <w:pStyle w:val="stytext"/>
+      </w:pPr>
+      <w:r>
+        <w:t xml:space="preserve">But if during the </w:t>
+      </w:r>
+      <w:r>
+        <w:t xml:space="preserve">initial wait time, the bootloader retrieves a proper CAN message, </w:t>
+      </w:r>
+      <w:proofErr w:type="gramStart"/>
+      <w:r>
+        <w:t>then</w:t>
+      </w:r>
+      <w:proofErr w:type="gramEnd"/>
+      <w:r>
+        <w:t xml:space="preserve"> </w:t>
+      </w:r>
+      <w:r>
+        <w:t>it ent</w:t>
+      </w:r>
+      <w:r>
+        <w:t>ers in</w:t>
+      </w:r>
+      <w:r>
+        <w:t xml:space="preserve"> update state.</w:t>
+      </w:r>
+    </w:p>
+    <w:p>
+      <w:pPr>
+        <w:pStyle w:val="stytext"/>
+      </w:pPr>
+    </w:p>
+    <w:p>
+      <w:pPr>
+        <w:pStyle w:val="stytext"/>
+      </w:pPr>
+      <w:r>
+        <w:t xml:space="preserve">At startup the bootloader performs another important task: it make sure that some sections of the storage are properly initialised with information such as a partition table of the system, name and version of the HW board, FW version of the bootloader, CAN address etc.  </w:t>
+      </w:r>
+      <w:proofErr w:type="gramStart"/>
+      <w:r>
+        <w:t>Further details in the storage section.</w:t>
+      </w:r>
+      <w:proofErr w:type="gramEnd"/>
+    </w:p>
+    <w:p>
+      <w:pPr>
+        <w:pStyle w:val="stytext"/>
+      </w:pPr>
+    </w:p>
+    <w:p>
+      <w:pPr>
+        <w:pStyle w:val="Heading2"/>
+      </w:pPr>
+      <w:bookmarkStart w:id="6" w:name="_Toc376868342"/>
+      <w:r>
+        <w:t>The Application</w:t>
+      </w:r>
+      <w:bookmarkEnd w:id="6"/>
+    </w:p>
+    <w:p>
+      <w:pPr>
+        <w:pStyle w:val="stytext"/>
+      </w:pPr>
+      <w:r>
+        <w:t>The application contains code about what the board really needs to do.</w:t>
+      </w:r>
+      <w:r>
+        <w:t xml:space="preserve"> </w:t>
+      </w:r>
+      <w:r>
+        <w:t>Further details on how it is possible to write SW for the application in a later section.</w:t>
+      </w:r>
+    </w:p>
+    <w:p>
+      <w:pPr>
+        <w:pStyle w:val="Heading3"/>
+      </w:pPr>
+      <w:bookmarkStart w:id="7" w:name="_Toc376868343"/>
+      <w:r>
+        <w:t xml:space="preserve">A special application: the </w:t>
       </w:r>
       <w:proofErr w:type="spellStart"/>
       <w:r>
-        <w:t>bootloader</w:t>
-      </w:r>
+        <w:t>updtBootloader</w:t>
+      </w:r>
+      <w:bookmarkEnd w:id="7"/>
       <w:proofErr w:type="spellEnd"/>
+    </w:p>
+    <w:p>
+      <w:pPr>
+        <w:pStyle w:val="stytext"/>
+      </w:pPr>
+      <w:r>
+        <w:t>The bootloader can load</w:t>
+      </w:r>
+      <w:r>
+        <w:t xml:space="preserve"> the </w:t>
+      </w:r>
+      <w:proofErr w:type="spellStart"/>
+      <w:r>
+        <w:t>updtBootloader</w:t>
+      </w:r>
+      <w:proofErr w:type="spellEnd"/>
+      <w:r>
+        <w:t xml:space="preserve"> application which enables the </w:t>
+      </w:r>
+      <w:proofErr w:type="spellStart"/>
+      <w:r>
+        <w:t>canLOADER</w:t>
+      </w:r>
+      <w:proofErr w:type="spellEnd"/>
+      <w:r>
+        <w:t xml:space="preserve"> to load a new bootloader in the system.</w:t>
+      </w:r>
+    </w:p>
+    <w:p>
+      <w:pPr>
+        <w:pStyle w:val="stytext"/>
+      </w:pPr>
+      <w:r>
+        <w:t xml:space="preserve">The </w:t>
+      </w:r>
+      <w:proofErr w:type="spellStart"/>
+      <w:r>
+        <w:t>updtBootloader</w:t>
+      </w:r>
+      <w:proofErr w:type="spellEnd"/>
+      <w:r>
+        <w:t xml:space="preserve"> does not have dependencies from the system thus is a flexible instrument for changing not only the </w:t>
+      </w:r>
+      <w:proofErr w:type="spellStart"/>
+      <w:r>
+        <w:t>bootlader</w:t>
+      </w:r>
+      <w:proofErr w:type="spellEnd"/>
+      <w:r>
+        <w:t xml:space="preserve"> code, but also the mapping in FLASH of the system and the format of the storage.</w:t>
+      </w:r>
+    </w:p>
+    <w:p>
+      <w:pPr>
+        <w:pStyle w:val="stytext"/>
+      </w:pPr>
+      <w:r>
+        <w:t>However, the main interest is that it is backwards compatible with the old bootloader which relies on a different memory mapping.</w:t>
+      </w:r>
+    </w:p>
+    <w:p>
+      <w:pPr>
+        <w:pStyle w:val="stytext"/>
+      </w:pPr>
+    </w:p>
+    <w:p>
+      <w:pPr>
+        <w:pStyle w:val="Heading2"/>
+      </w:pPr>
+      <w:bookmarkStart w:id="8" w:name="_Toc376868344"/>
+      <w:r>
+        <w:t>The Storage</w:t>
+      </w:r>
+      <w:bookmarkEnd w:id="8"/>
+    </w:p>
+    <w:p>
+      <w:pPr>
+        <w:pStyle w:val="stytext"/>
+      </w:pPr>
+      <w:r>
+        <w:t>The storage contains information protected by a CRC16 and used by the system.  It is divided in three groups: read only information shared by the bootloader and the application, read write shared information, and read write data reserved for the application.</w:t>
+      </w:r>
+    </w:p>
+    <w:p>
+      <w:pPr>
+        <w:pStyle w:val="stytext"/>
+      </w:pPr>
+      <w:r>
+        <w:t>The first group contains information which is written only once by the bootloader at its first go and is only read after this moment: the partition table of the system, the version of the HW board, and the version of the bootloader.</w:t>
+      </w:r>
+    </w:p>
+    <w:p>
+      <w:pPr>
+        <w:pStyle w:val="stytext"/>
+      </w:pPr>
+      <w:r>
+        <w:t>The second group contains information which is typically read but which can be written several times: the device info (so far with inside only the CAN address), the version of the application, and inter-process communication data which is used to exchange messages between the bootloader and the application across a reset.</w:t>
+      </w:r>
+    </w:p>
+    <w:p>
+      <w:pPr>
+        <w:pStyle w:val="stytext"/>
+      </w:pPr>
+    </w:p>
+    <w:p>
+      <w:pPr>
+        <w:pStyle w:val="stytext"/>
+      </w:pPr>
+      <w:r>
+        <w:t xml:space="preserve">The data structure stored inside is described in </w:t>
+      </w:r>
+      <w:proofErr w:type="spellStart"/>
+      <w:r>
+        <w:t>eEsharedInfo.h</w:t>
+      </w:r>
+      <w:proofErr w:type="spellEnd"/>
+      <w:r>
+        <w:t xml:space="preserve"> and in </w:t>
+      </w:r>
+      <w:proofErr w:type="spellStart"/>
+      <w:r>
+        <w:t>eEcommon.h</w:t>
+      </w:r>
+      <w:proofErr w:type="spellEnd"/>
       <w:r>
         <w:t>.</w:t>
       </w:r>
@@ -3962,408 +4198,20 @@
       <w:pPr>
         <w:pStyle w:val="stytext"/>
       </w:pPr>
-      <w:r>
-        <w:t xml:space="preserve">Normally, the jump address is the start of the </w:t>
+    </w:p>
+    <w:p>
+      <w:pPr>
+        <w:pStyle w:val="stytext"/>
+      </w:pPr>
+      <w:r>
+        <w:t xml:space="preserve">The content of the storage is manipulated by the library </w:t>
       </w:r>
       <w:proofErr w:type="spellStart"/>
       <w:r>
-        <w:t>bootloader</w:t>
+        <w:t>eEsharedStorage</w:t>
       </w:r>
       <w:proofErr w:type="spellEnd"/>
       <w:r>
-        <w:t xml:space="preserve"> process.</w:t>
-      </w:r>
-    </w:p>
-    <w:p>
-      <w:pPr>
-        <w:pStyle w:val="Heading2"/>
-      </w:pPr>
-      <w:bookmarkStart w:id="4" w:name="_Toc320287675"/>
-      <w:r>
-        <w:t xml:space="preserve">The </w:t>
-      </w:r>
-      <w:proofErr w:type="spellStart"/>
-      <w:r>
-        <w:t>bootloader</w:t>
-      </w:r>
-      <w:bookmarkEnd w:id="4"/>
-      <w:proofErr w:type="spellEnd"/>
-    </w:p>
-    <w:p>
-      <w:pPr>
-        <w:pStyle w:val="stytext"/>
-      </w:pPr>
-      <w:r>
-        <w:t xml:space="preserve">It contains the code executed just after a reset.  </w:t>
-      </w:r>
-    </w:p>
-    <w:p>
-      <w:pPr>
-        <w:pStyle w:val="stytext"/>
-      </w:pPr>
-      <w:r>
-        <w:t xml:space="preserve">The </w:t>
-      </w:r>
-      <w:proofErr w:type="spellStart"/>
-      <w:r>
-        <w:t>bootloader</w:t>
-      </w:r>
-      <w:proofErr w:type="spellEnd"/>
-      <w:r>
-        <w:t xml:space="preserve"> has two functionalities: it normally launches the application, but it can also enter in update mode and burn in FLASH a new application. </w:t>
-      </w:r>
-    </w:p>
-    <w:p>
-      <w:pPr>
-        <w:pStyle w:val="stytext"/>
-      </w:pPr>
-      <w:r>
-        <w:t xml:space="preserve">At </w:t>
-      </w:r>
-      <w:proofErr w:type="spellStart"/>
-      <w:r>
-        <w:t>startup</w:t>
-      </w:r>
-      <w:proofErr w:type="spellEnd"/>
-      <w:r>
-        <w:t>, t</w:t>
-      </w:r>
-      <w:r>
-        <w:t xml:space="preserve">he </w:t>
-      </w:r>
-      <w:proofErr w:type="spellStart"/>
-      <w:r>
-        <w:t>bootloader</w:t>
-      </w:r>
-      <w:proofErr w:type="spellEnd"/>
-      <w:r>
-        <w:t xml:space="preserve"> initialises the CAN bus and waits for a small amount of time before </w:t>
-      </w:r>
-      <w:r>
-        <w:t>launching</w:t>
-      </w:r>
-      <w:r>
-        <w:t xml:space="preserve"> the application. If there is not a valid application the system resets and the </w:t>
-      </w:r>
-      <w:proofErr w:type="spellStart"/>
-      <w:r>
-        <w:t>bootloader</w:t>
-      </w:r>
-      <w:proofErr w:type="spellEnd"/>
-      <w:r>
-        <w:t xml:space="preserve"> starts again.</w:t>
-      </w:r>
-    </w:p>
-    <w:p>
-      <w:pPr>
-        <w:pStyle w:val="stytext"/>
-      </w:pPr>
-      <w:r>
-        <w:t xml:space="preserve">But if during the </w:t>
-      </w:r>
-      <w:r>
-        <w:t xml:space="preserve">initial wait time, the </w:t>
-      </w:r>
-      <w:proofErr w:type="spellStart"/>
-      <w:r>
-        <w:t>bootloader</w:t>
-      </w:r>
-      <w:proofErr w:type="spellEnd"/>
-      <w:r>
-        <w:t xml:space="preserve"> retrieves a proper CAN message, </w:t>
-      </w:r>
-      <w:r>
-        <w:t xml:space="preserve">then </w:t>
-      </w:r>
-      <w:r>
-        <w:t>it ent</w:t>
-      </w:r>
-      <w:r>
-        <w:t>ers in</w:t>
-      </w:r>
-      <w:r>
-        <w:t xml:space="preserve"> update state.</w:t>
-      </w:r>
-    </w:p>
-    <w:p>
-      <w:pPr>
-        <w:pStyle w:val="stytext"/>
-      </w:pPr>
-    </w:p>
-    <w:p>
-      <w:pPr>
-        <w:pStyle w:val="stytext"/>
-      </w:pPr>
-      <w:r>
-        <w:t xml:space="preserve">At </w:t>
-      </w:r>
-      <w:proofErr w:type="spellStart"/>
-      <w:r>
-        <w:t>startup</w:t>
-      </w:r>
-      <w:proofErr w:type="spellEnd"/>
-      <w:r>
-        <w:t xml:space="preserve"> the </w:t>
-      </w:r>
-      <w:proofErr w:type="spellStart"/>
-      <w:r>
-        <w:t>bootloader</w:t>
-      </w:r>
-      <w:proofErr w:type="spellEnd"/>
-      <w:r>
-        <w:t xml:space="preserve"> performs another important task: it make sure that some sections of the storage are properly initialised with information such as a partition table of the system, name and version of the HW board, FW version of the </w:t>
-      </w:r>
-      <w:proofErr w:type="spellStart"/>
-      <w:r>
-        <w:t>bootloader</w:t>
-      </w:r>
-      <w:proofErr w:type="spellEnd"/>
-      <w:r>
-        <w:t>, CAN address etc.  Further details in the storage section.</w:t>
-      </w:r>
-    </w:p>
-    <w:p>
-      <w:pPr>
-        <w:pStyle w:val="stytext"/>
-      </w:pPr>
-    </w:p>
-    <w:p>
-      <w:pPr>
-        <w:pStyle w:val="Heading2"/>
-      </w:pPr>
-      <w:bookmarkStart w:id="5" w:name="_Toc320287676"/>
-      <w:r>
-        <w:t>The Application</w:t>
-      </w:r>
-      <w:bookmarkEnd w:id="5"/>
-    </w:p>
-    <w:p>
-      <w:pPr>
-        <w:pStyle w:val="stytext"/>
-      </w:pPr>
-      <w:r>
-        <w:t>The application contains code about what the board really needs to do.</w:t>
-      </w:r>
-      <w:r>
-        <w:t xml:space="preserve"> </w:t>
-      </w:r>
-      <w:r>
-        <w:t>Further details on how it is possible to write SW for the application in a later section.</w:t>
-      </w:r>
-    </w:p>
-    <w:p>
-      <w:pPr>
-        <w:pStyle w:val="Heading3"/>
-      </w:pPr>
-      <w:bookmarkStart w:id="6" w:name="_Toc320287677"/>
-      <w:r>
-        <w:t xml:space="preserve">A special application: the </w:t>
-      </w:r>
-      <w:proofErr w:type="spellStart"/>
-      <w:r>
-        <w:t>updtBootloader</w:t>
-      </w:r>
-      <w:bookmarkEnd w:id="6"/>
-      <w:proofErr w:type="spellEnd"/>
-    </w:p>
-    <w:p>
-      <w:pPr>
-        <w:pStyle w:val="stytext"/>
-      </w:pPr>
-      <w:r>
-        <w:t xml:space="preserve">The </w:t>
-      </w:r>
-      <w:proofErr w:type="spellStart"/>
-      <w:r>
-        <w:t>bootloader</w:t>
-      </w:r>
-      <w:proofErr w:type="spellEnd"/>
-      <w:r>
-        <w:t xml:space="preserve"> can load  the </w:t>
-      </w:r>
-      <w:proofErr w:type="spellStart"/>
-      <w:r>
-        <w:t>updtBootloader</w:t>
-      </w:r>
-      <w:proofErr w:type="spellEnd"/>
-      <w:r>
-        <w:t xml:space="preserve"> application which enables the </w:t>
-      </w:r>
-      <w:proofErr w:type="spellStart"/>
-      <w:r>
-        <w:t>canLOADER</w:t>
-      </w:r>
-      <w:proofErr w:type="spellEnd"/>
-      <w:r>
-        <w:t xml:space="preserve"> to load a new </w:t>
-      </w:r>
-      <w:proofErr w:type="spellStart"/>
-      <w:r>
-        <w:t>bootloader</w:t>
-      </w:r>
-      <w:proofErr w:type="spellEnd"/>
-      <w:r>
-        <w:t xml:space="preserve"> in the system.</w:t>
-      </w:r>
-    </w:p>
-    <w:p>
-      <w:pPr>
-        <w:pStyle w:val="stytext"/>
-      </w:pPr>
-      <w:r>
-        <w:t xml:space="preserve">The </w:t>
-      </w:r>
-      <w:proofErr w:type="spellStart"/>
-      <w:r>
-        <w:t>updtBootloader</w:t>
-      </w:r>
-      <w:proofErr w:type="spellEnd"/>
-      <w:r>
-        <w:t xml:space="preserve"> does not have dependencies from the system thus is a flexible instrument for changing not only the </w:t>
-      </w:r>
-      <w:proofErr w:type="spellStart"/>
-      <w:r>
-        <w:t>bootlader</w:t>
-      </w:r>
-      <w:proofErr w:type="spellEnd"/>
-      <w:r>
-        <w:t xml:space="preserve"> code, but also the mapping in FLASH of the system and the format of the storage.</w:t>
-      </w:r>
-    </w:p>
-    <w:p>
-      <w:pPr>
-        <w:pStyle w:val="stytext"/>
-      </w:pPr>
-      <w:r>
-        <w:t xml:space="preserve">However, the main interest is that it is backwards compatible with the old </w:t>
-      </w:r>
-      <w:proofErr w:type="spellStart"/>
-      <w:r>
-        <w:t>bootloader</w:t>
-      </w:r>
-      <w:proofErr w:type="spellEnd"/>
-      <w:r>
-        <w:t xml:space="preserve"> which relies on a different memory mapping.</w:t>
-      </w:r>
-    </w:p>
-    <w:p>
-      <w:pPr>
-        <w:pStyle w:val="stytext"/>
-      </w:pPr>
-    </w:p>
-    <w:p>
-      <w:pPr>
-        <w:pStyle w:val="Heading2"/>
-      </w:pPr>
-      <w:bookmarkStart w:id="7" w:name="_Toc320287678"/>
-      <w:r>
-        <w:t>The Storage</w:t>
-      </w:r>
-      <w:bookmarkEnd w:id="7"/>
-    </w:p>
-    <w:p>
-      <w:pPr>
-        <w:pStyle w:val="stytext"/>
-      </w:pPr>
-      <w:r>
-        <w:t xml:space="preserve">The storage contains information protected by a CRC16 and used by the system.  It is divided in three groups: read only information shared by the </w:t>
-      </w:r>
-      <w:proofErr w:type="spellStart"/>
-      <w:r>
-        <w:t>bootloader</w:t>
-      </w:r>
-      <w:proofErr w:type="spellEnd"/>
-      <w:r>
-        <w:t xml:space="preserve"> and the application, read write shared information, and read write data reserved for the application.</w:t>
-      </w:r>
-    </w:p>
-    <w:p>
-      <w:pPr>
-        <w:pStyle w:val="stytext"/>
-      </w:pPr>
-      <w:r>
-        <w:t xml:space="preserve">The first group contains information which is written only once by the </w:t>
-      </w:r>
-      <w:proofErr w:type="spellStart"/>
-      <w:r>
-        <w:t>bootloader</w:t>
-      </w:r>
-      <w:proofErr w:type="spellEnd"/>
-      <w:r>
-        <w:t xml:space="preserve"> at its first go and is only read after this moment: the partition table of the system, the version of the HW board, and the version of the </w:t>
-      </w:r>
-      <w:proofErr w:type="spellStart"/>
-      <w:r>
-        <w:t>bootloader</w:t>
-      </w:r>
-      <w:proofErr w:type="spellEnd"/>
-      <w:r>
-        <w:t>.</w:t>
-      </w:r>
-    </w:p>
-    <w:p>
-      <w:pPr>
-        <w:pStyle w:val="stytext"/>
-      </w:pPr>
-      <w:r>
-        <w:t xml:space="preserve">The second group contains information which is typically read but which can be written several times: the device info (so far with inside only the CAN address), the version of the application, and inter-process communication data which is used to exchange messages between the </w:t>
-      </w:r>
-      <w:proofErr w:type="spellStart"/>
-      <w:r>
-        <w:t>bootloader</w:t>
-      </w:r>
-      <w:proofErr w:type="spellEnd"/>
-      <w:r>
-        <w:t xml:space="preserve"> and the application across a reset.</w:t>
-      </w:r>
-    </w:p>
-    <w:p>
-      <w:pPr>
-        <w:pStyle w:val="stytext"/>
-      </w:pPr>
-    </w:p>
-    <w:p>
-      <w:pPr>
-        <w:pStyle w:val="stytext"/>
-      </w:pPr>
-      <w:r>
-        <w:t xml:space="preserve">The data structure stored inside is described in </w:t>
-      </w:r>
-      <w:proofErr w:type="spellStart"/>
-      <w:r>
-        <w:t>eEsharedInfo.h</w:t>
-      </w:r>
-      <w:proofErr w:type="spellEnd"/>
-      <w:r>
-        <w:t xml:space="preserve"> and in </w:t>
-      </w:r>
-      <w:proofErr w:type="spellStart"/>
-      <w:r>
-        <w:t>eEcommon.h</w:t>
-      </w:r>
-      <w:proofErr w:type="spellEnd"/>
-      <w:r>
-        <w:t>.</w:t>
-      </w:r>
-    </w:p>
-    <w:p>
-      <w:pPr>
-        <w:pStyle w:val="stytext"/>
-      </w:pPr>
-    </w:p>
-    <w:p>
-      <w:pPr>
-        <w:pStyle w:val="stytext"/>
-      </w:pPr>
-      <w:r>
-        <w:t xml:space="preserve">The content of the storage is manipulated by the library </w:t>
-      </w:r>
-      <w:proofErr w:type="spellStart"/>
-      <w:r>
-        <w:t>eEsharedStorage</w:t>
-      </w:r>
-      <w:proofErr w:type="spellEnd"/>
-      <w:r>
         <w:t xml:space="preserve"> which manages operations on the internal FLASH and on the protection CRC.</w:t>
       </w:r>
     </w:p>
@@ -4376,8 +4224,13 @@
       <w:pPr>
         <w:pStyle w:val="stytext"/>
       </w:pPr>
-      <w:r>
-        <w:t xml:space="preserve">A ultra-light library, the </w:t>
+      <w:proofErr w:type="gramStart"/>
+      <w:r>
+        <w:t>A</w:t>
+      </w:r>
+      <w:proofErr w:type="gramEnd"/>
+      <w:r>
+        <w:t xml:space="preserve"> ultra-light library, the </w:t>
       </w:r>
       <w:proofErr w:type="spellStart"/>
       <w:r>
@@ -4568,13 +4421,8 @@
                       <w:pPr>
                         <w:pStyle w:val="usrp1ct"/>
                       </w:pPr>
-                      <w:proofErr w:type="spellStart"/>
-                      <w:r>
-                        <w:t>Bootloader</w:t>
-                      </w:r>
-                      <w:proofErr w:type="spellEnd"/>
-                      <w:r>
-                        <w:t xml:space="preserve"> Info</w:t>
+                      <w:r>
+                        <w:t>Bootloader Info</w:t>
                       </w:r>
                     </w:p>
                   </w:txbxContent>
@@ -4947,164 +4795,79 @@
       <w:pPr>
         <w:pStyle w:val="sty1Heading"/>
       </w:pPr>
-      <w:bookmarkStart w:id="8" w:name="_Toc320287679"/>
+      <w:bookmarkStart w:id="9" w:name="_Toc376868345"/>
       <w:r>
         <w:lastRenderedPageBreak/>
         <w:t>Overview of available libraries</w:t>
       </w:r>
-      <w:bookmarkEnd w:id="8"/>
-    </w:p>
-    <w:p>
-      <w:pPr>
-        <w:pStyle w:val="stytext"/>
-      </w:pPr>
-      <w:r>
-        <w:t xml:space="preserve">On DSPIC33 it is possible to use a number of utility libraries which are specific of the architecture, some which have a set of APIs shared with other MPUs in the </w:t>
+      <w:bookmarkEnd w:id="9"/>
+    </w:p>
+    <w:p>
+      <w:pPr>
+        <w:pStyle w:val="stytext"/>
+      </w:pPr>
+      <w:r>
+        <w:t>On DSPIC33 it is possible to use a number of utility libraries which are specific of the architecture, some which have a set of APIs shared with other MPUs in the emBODY but the implementation of which is specific of the DSPIC33, and finally others which are truly platform independent and thus are shared by every MPU in the emBODY.</w:t>
+      </w:r>
+    </w:p>
+    <w:p>
+      <w:pPr>
+        <w:pStyle w:val="stytext"/>
+      </w:pPr>
+    </w:p>
+    <w:p>
+      <w:pPr>
+        <w:pStyle w:val="stytext"/>
+      </w:pPr>
+      <w:r>
+        <w:t xml:space="preserve">The first libraries are those in the embedded environment </w:t>
+      </w:r>
+      <w:r>
+        <w:t>section.  The ones which shares the API are limited to a hardware abstraction layer, and the truly platform independent are the embOBJ.</w:t>
+      </w:r>
+      <w:r>
+        <w:t xml:space="preserve"> </w:t>
+      </w:r>
+    </w:p>
+    <w:p>
+      <w:pPr>
+        <w:pStyle w:val="stytext"/>
+      </w:pPr>
+    </w:p>
+    <w:p>
+      <w:pPr>
+        <w:pStyle w:val="Heading2"/>
+      </w:pPr>
+      <w:bookmarkStart w:id="10" w:name="_Toc376868346"/>
+      <w:r>
+        <w:t>Libraries in embedded environment</w:t>
+      </w:r>
+      <w:bookmarkEnd w:id="10"/>
+    </w:p>
+    <w:p>
+      <w:pPr>
+        <w:pStyle w:val="stytext"/>
+      </w:pPr>
+      <w:r>
+        <w:t>They are the following.</w:t>
+      </w:r>
+    </w:p>
+    <w:p>
+      <w:pPr>
+        <w:pStyle w:val="stytext"/>
+      </w:pPr>
+    </w:p>
+    <w:p>
+      <w:pPr>
+        <w:pStyle w:val="Heading3"/>
+      </w:pPr>
+      <w:bookmarkStart w:id="11" w:name="_Toc376868347"/>
+      <w:r>
+        <w:t xml:space="preserve">The </w:t>
       </w:r>
       <w:proofErr w:type="spellStart"/>
       <w:r>
-        <w:t>emBODY</w:t>
-      </w:r>
-      <w:proofErr w:type="spellEnd"/>
-      <w:r>
-        <w:t xml:space="preserve"> but the implementation of which is specific of the DSPIC33, and finally others which are truly platform independent and thus are shared by every MPU in the </w:t>
-      </w:r>
-      <w:proofErr w:type="spellStart"/>
-      <w:r>
-        <w:t>emBODY</w:t>
-      </w:r>
-      <w:proofErr w:type="spellEnd"/>
-      <w:r>
-        <w:t>.</w:t>
-      </w:r>
-    </w:p>
-    <w:p>
-      <w:pPr>
-        <w:pStyle w:val="stytext"/>
-      </w:pPr>
-    </w:p>
-    <w:p>
-      <w:pPr>
-        <w:pStyle w:val="stytext"/>
-      </w:pPr>
-      <w:r>
-        <w:t xml:space="preserve">The first libraries are those in the embedded environment </w:t>
-      </w:r>
-      <w:r>
-        <w:t xml:space="preserve">section.  The ones which shares the API are limited to a hardware abstraction layer, and the truly platform independent are the </w:t>
-      </w:r>
-      <w:proofErr w:type="spellStart"/>
-      <w:r>
-        <w:t>embOBJ</w:t>
-      </w:r>
-      <w:proofErr w:type="spellEnd"/>
-      <w:r>
-        <w:t>.</w:t>
-      </w:r>
-      <w:r>
-        <w:t xml:space="preserve"> </w:t>
-      </w:r>
-    </w:p>
-    <w:p>
-      <w:pPr>
-        <w:pStyle w:val="stytext"/>
-      </w:pPr>
-    </w:p>
-    <w:p>
-      <w:pPr>
-        <w:pStyle w:val="Heading2"/>
-      </w:pPr>
-      <w:bookmarkStart w:id="9" w:name="_Toc320287680"/>
-      <w:r>
-        <w:t>Libraries in embedded environment</w:t>
-      </w:r>
-      <w:bookmarkEnd w:id="9"/>
-    </w:p>
-    <w:p>
-      <w:pPr>
-        <w:pStyle w:val="stytext"/>
-      </w:pPr>
-      <w:r>
-        <w:t>They are the following.</w:t>
-      </w:r>
-    </w:p>
-    <w:p>
-      <w:pPr>
-        <w:pStyle w:val="stytext"/>
-      </w:pPr>
-    </w:p>
-    <w:p>
-      <w:pPr>
-        <w:pStyle w:val="Heading3"/>
-      </w:pPr>
-      <w:bookmarkStart w:id="10" w:name="_Toc320287681"/>
-      <w:r>
-        <w:t xml:space="preserve">The </w:t>
-      </w:r>
-      <w:proofErr w:type="spellStart"/>
-      <w:r>
         <w:t>eEsharedStorage</w:t>
-      </w:r>
-      <w:bookmarkEnd w:id="10"/>
-      <w:proofErr w:type="spellEnd"/>
-    </w:p>
-    <w:p>
-      <w:pPr>
-        <w:pStyle w:val="stytext"/>
-      </w:pPr>
-      <w:r>
-        <w:t xml:space="preserve">It allows an application or the </w:t>
-      </w:r>
-      <w:proofErr w:type="spellStart"/>
-      <w:r>
-        <w:t>bootloader</w:t>
-      </w:r>
-      <w:proofErr w:type="spellEnd"/>
-      <w:r>
-        <w:t xml:space="preserve"> to correctly access to the shared storage section.  It uses functionalities of </w:t>
-      </w:r>
-      <w:proofErr w:type="spellStart"/>
-      <w:r>
-        <w:t>eEsharedInfo</w:t>
-      </w:r>
-      <w:proofErr w:type="spellEnd"/>
-      <w:r>
-        <w:t xml:space="preserve"> </w:t>
-      </w:r>
-      <w:r>
-        <w:t xml:space="preserve">which in chain uses </w:t>
-      </w:r>
-      <w:proofErr w:type="spellStart"/>
-      <w:r>
-        <w:t>e</w:t>
-      </w:r>
-      <w:r>
-        <w:t>EpermData</w:t>
-      </w:r>
-      <w:proofErr w:type="spellEnd"/>
-      <w:r>
-        <w:t xml:space="preserve"> and the </w:t>
-      </w:r>
-      <w:r>
-        <w:t>HAL.</w:t>
-      </w:r>
-    </w:p>
-    <w:p>
-      <w:pPr>
-        <w:pStyle w:val="stytext"/>
-      </w:pPr>
-    </w:p>
-    <w:p>
-      <w:pPr>
-        <w:pStyle w:val="Heading3"/>
-      </w:pPr>
-      <w:bookmarkStart w:id="11" w:name="_Toc320287682"/>
-      <w:r>
-        <w:t xml:space="preserve">The </w:t>
-      </w:r>
-      <w:proofErr w:type="spellStart"/>
-      <w:r>
-        <w:t>eEbasicStorage</w:t>
       </w:r>
       <w:bookmarkEnd w:id="11"/>
       <w:proofErr w:type="spellEnd"/>
@@ -5114,7 +4877,32 @@
         <w:pStyle w:val="stytext"/>
       </w:pPr>
       <w:r>
-        <w:t>It allows a very basic access to the storage section with functionalities so far limited to CAN address validated retrieval. It uses only the functions provided by the silicon vendor.</w:t>
+        <w:t xml:space="preserve">It allows an application or the bootloader to correctly access to the shared storage section.  It uses functionalities of </w:t>
+      </w:r>
+      <w:proofErr w:type="spellStart"/>
+      <w:r>
+        <w:t>eEsharedInfo</w:t>
+      </w:r>
+      <w:proofErr w:type="spellEnd"/>
+      <w:r>
+        <w:t xml:space="preserve"> </w:t>
+      </w:r>
+      <w:r>
+        <w:t xml:space="preserve">which in chain uses </w:t>
+      </w:r>
+      <w:proofErr w:type="spellStart"/>
+      <w:r>
+        <w:t>e</w:t>
+      </w:r>
+      <w:r>
+        <w:t>EpermData</w:t>
+      </w:r>
+      <w:proofErr w:type="spellEnd"/>
+      <w:r>
+        <w:t xml:space="preserve"> and the </w:t>
+      </w:r>
+      <w:r>
+        <w:t>HAL.</w:t>
       </w:r>
     </w:p>
     <w:p>
@@ -5126,13 +4914,13 @@
       <w:pPr>
         <w:pStyle w:val="Heading3"/>
       </w:pPr>
-      <w:bookmarkStart w:id="12" w:name="_Toc320287683"/>
+      <w:bookmarkStart w:id="12" w:name="_Toc376868348"/>
       <w:r>
         <w:t xml:space="preserve">The </w:t>
       </w:r>
       <w:proofErr w:type="spellStart"/>
       <w:r>
-        <w:t>eEsharedInfo</w:t>
+        <w:t>eEbasicStorage</w:t>
       </w:r>
       <w:bookmarkEnd w:id="12"/>
       <w:proofErr w:type="spellEnd"/>
@@ -5142,47 +4930,25 @@
         <w:pStyle w:val="stytext"/>
       </w:pPr>
       <w:r>
-        <w:t xml:space="preserve">It allows manipulation of data in storage from a lower level than </w:t>
+        <w:t>It allows a very basic access to the storage section with functionalities so far limited to CAN address validated retrieval. It uses only the functions provided by the silicon vendor.</w:t>
+      </w:r>
+    </w:p>
+    <w:p>
+      <w:pPr>
+        <w:pStyle w:val="stytext"/>
+      </w:pPr>
+    </w:p>
+    <w:p>
+      <w:pPr>
+        <w:pStyle w:val="Heading3"/>
+      </w:pPr>
+      <w:bookmarkStart w:id="13" w:name="_Toc376868349"/>
+      <w:r>
+        <w:t xml:space="preserve">The </w:t>
       </w:r>
       <w:proofErr w:type="spellStart"/>
       <w:r>
-        <w:t>eEsharedStorage</w:t>
-      </w:r>
-      <w:proofErr w:type="spellEnd"/>
-      <w:r>
-        <w:t>.</w:t>
-      </w:r>
-      <w:r>
-        <w:t xml:space="preserve"> For memorisation if uses </w:t>
-      </w:r>
-      <w:proofErr w:type="spellStart"/>
-      <w:r>
-        <w:t>eEpermData</w:t>
-      </w:r>
-      <w:proofErr w:type="spellEnd"/>
-      <w:r>
-        <w:t>.</w:t>
-      </w:r>
-    </w:p>
-    <w:p>
-      <w:pPr>
-        <w:pStyle w:val="stytext"/>
-      </w:pPr>
-    </w:p>
-    <w:p>
-      <w:pPr>
-        <w:pStyle w:val="Heading3"/>
-      </w:pPr>
-      <w:bookmarkStart w:id="13" w:name="_Toc320287684"/>
-      <w:r>
-        <w:t xml:space="preserve">The </w:t>
-      </w:r>
-      <w:proofErr w:type="spellStart"/>
-      <w:r>
-        <w:t>eE</w:t>
-      </w:r>
-      <w:r>
-        <w:t>permData</w:t>
+        <w:t>eEsharedInfo</w:t>
       </w:r>
       <w:bookmarkEnd w:id="13"/>
       <w:proofErr w:type="spellEnd"/>
@@ -5192,6 +4958,56 @@
         <w:pStyle w:val="stytext"/>
       </w:pPr>
       <w:r>
+        <w:t xml:space="preserve">It allows manipulation of data in storage from a lower level than </w:t>
+      </w:r>
+      <w:proofErr w:type="spellStart"/>
+      <w:r>
+        <w:t>eEsharedStorage</w:t>
+      </w:r>
+      <w:proofErr w:type="spellEnd"/>
+      <w:r>
+        <w:t>.</w:t>
+      </w:r>
+      <w:r>
+        <w:t xml:space="preserve"> For memorisation if uses </w:t>
+      </w:r>
+      <w:proofErr w:type="spellStart"/>
+      <w:r>
+        <w:t>eEpermData</w:t>
+      </w:r>
+      <w:proofErr w:type="spellEnd"/>
+      <w:r>
+        <w:t>.</w:t>
+      </w:r>
+    </w:p>
+    <w:p>
+      <w:pPr>
+        <w:pStyle w:val="stytext"/>
+      </w:pPr>
+    </w:p>
+    <w:p>
+      <w:pPr>
+        <w:pStyle w:val="Heading3"/>
+      </w:pPr>
+      <w:bookmarkStart w:id="14" w:name="_Toc376868350"/>
+      <w:r>
+        <w:t xml:space="preserve">The </w:t>
+      </w:r>
+      <w:proofErr w:type="spellStart"/>
+      <w:r>
+        <w:t>eE</w:t>
+      </w:r>
+      <w:r>
+        <w:t>permData</w:t>
+      </w:r>
+      <w:bookmarkEnd w:id="14"/>
+      <w:proofErr w:type="spellEnd"/>
+    </w:p>
+    <w:p>
+      <w:pPr>
+        <w:pStyle w:val="stytext"/>
+      </w:pPr>
+      <w:r>
         <w:t xml:space="preserve">It allows storage of generic data in any </w:t>
       </w:r>
       <w:proofErr w:type="spellStart"/>
@@ -5217,61 +5033,56 @@
       <w:pPr>
         <w:pStyle w:val="Heading2"/>
       </w:pPr>
-      <w:bookmarkStart w:id="14" w:name="_Toc320287685"/>
+      <w:bookmarkStart w:id="15" w:name="_Toc376868351"/>
       <w:r>
         <w:t>The HAL</w:t>
       </w:r>
-      <w:bookmarkEnd w:id="14"/>
-    </w:p>
-    <w:p>
-      <w:pPr>
-        <w:pStyle w:val="stytext"/>
-      </w:pPr>
-      <w:r>
-        <w:t xml:space="preserve">It shares the same API in the whole </w:t>
+      <w:bookmarkEnd w:id="15"/>
+    </w:p>
+    <w:p>
+      <w:pPr>
+        <w:pStyle w:val="stytext"/>
+      </w:pPr>
+      <w:r>
+        <w:t xml:space="preserve">It shares the same API in the whole emBODY but it implements only the subset of functionalities which are allowed by the DSPIC33 and which are of help in the development of applications: ARCH-DSPIC specific, BASE, CAN, CRC, EEPROM, FLASH, GPIO, LED, SYSTEM, </w:t>
+      </w:r>
+      <w:proofErr w:type="gramStart"/>
+      <w:r>
+        <w:t>TIMER</w:t>
+      </w:r>
+      <w:proofErr w:type="gramEnd"/>
+      <w:r>
+        <w:t>.</w:t>
+      </w:r>
+    </w:p>
+    <w:p>
+      <w:pPr>
+        <w:pStyle w:val="stytext"/>
+      </w:pPr>
+    </w:p>
+    <w:p>
+      <w:pPr>
+        <w:pStyle w:val="Heading2"/>
+      </w:pPr>
+      <w:bookmarkStart w:id="16" w:name="_Toc376868352"/>
+      <w:r>
+        <w:t>The embOBJ</w:t>
+      </w:r>
+      <w:bookmarkEnd w:id="16"/>
+    </w:p>
+    <w:p>
+      <w:pPr>
+        <w:pStyle w:val="stytext"/>
+      </w:pPr>
+      <w:r>
+        <w:t>They are used in some applications, such as the 6SG, in the version called SEE (</w:t>
       </w:r>
       <w:proofErr w:type="spellStart"/>
       <w:r>
-        <w:t>emBODY</w:t>
+        <w:t>singletask</w:t>
       </w:r>
       <w:proofErr w:type="spellEnd"/>
       <w:r>
-        <w:t xml:space="preserve"> but it implements only the subset of functionalities which are allowed by the DSPIC33 and which are of help in the development of applications: ARCH-DSPIC specific, BASE, CAN, CRC, EEPROM, FLASH, GPIO, LED, SYSTEM, TIMER.</w:t>
-      </w:r>
-    </w:p>
-    <w:p>
-      <w:pPr>
-        <w:pStyle w:val="stytext"/>
-      </w:pPr>
-    </w:p>
-    <w:p>
-      <w:pPr>
-        <w:pStyle w:val="Heading2"/>
-      </w:pPr>
-      <w:bookmarkStart w:id="15" w:name="_Toc320287686"/>
-      <w:r>
-        <w:t xml:space="preserve">The </w:t>
-      </w:r>
-      <w:proofErr w:type="spellStart"/>
-      <w:r>
-        <w:t>embOBJ</w:t>
-      </w:r>
-      <w:bookmarkEnd w:id="15"/>
-      <w:proofErr w:type="spellEnd"/>
-    </w:p>
-    <w:p>
-      <w:pPr>
-        <w:pStyle w:val="stytext"/>
-      </w:pPr>
-      <w:r>
-        <w:t>They are used in some applications, such as the 6SG, in the version called SEE (</w:t>
-      </w:r>
-      <w:proofErr w:type="spellStart"/>
-      <w:r>
-        <w:t>singletask</w:t>
-      </w:r>
-      <w:proofErr w:type="spellEnd"/>
-      <w:r>
         <w:t xml:space="preserve"> execution environment).</w:t>
       </w:r>
     </w:p>
@@ -5279,46 +5090,30 @@
       <w:pPr>
         <w:pStyle w:val="sty1Heading"/>
       </w:pPr>
-      <w:bookmarkStart w:id="16" w:name="_Toc320287687"/>
+      <w:bookmarkStart w:id="17" w:name="_Toc376868353"/>
       <w:r>
         <w:lastRenderedPageBreak/>
         <w:t>Programming paradigms on DSPIC</w:t>
       </w:r>
-      <w:bookmarkEnd w:id="16"/>
-    </w:p>
-    <w:p>
-      <w:pPr>
-        <w:pStyle w:val="stytext"/>
-      </w:pPr>
-      <w:r>
-        <w:t xml:space="preserve">On </w:t>
+      <w:bookmarkEnd w:id="17"/>
+    </w:p>
+    <w:p>
+      <w:pPr>
+        <w:pStyle w:val="stytext"/>
+      </w:pPr>
+      <w:r>
+        <w:t xml:space="preserve">On emBODY it is possible to write applications </w:t>
+      </w:r>
+      <w:r>
+        <w:t xml:space="preserve">which use diverse programming styles and approaches, from the minimal forever loop with no HAL at all to the most advanced </w:t>
       </w:r>
       <w:proofErr w:type="spellStart"/>
       <w:r>
-        <w:t>emBODY</w:t>
+        <w:t>EOtheFOOP</w:t>
       </w:r>
       <w:proofErr w:type="spellEnd"/>
       <w:r>
-        <w:t xml:space="preserve"> it is possible to write applications </w:t>
-      </w:r>
-      <w:r>
-        <w:t xml:space="preserve">which use diverse programming styles and approaches, from the minimal forever loop with no HAL at all to the most advanced </w:t>
-      </w:r>
-      <w:proofErr w:type="spellStart"/>
-      <w:r>
-        <w:t>EOtheFOOP</w:t>
-      </w:r>
-      <w:proofErr w:type="spellEnd"/>
-      <w:r>
-        <w:t xml:space="preserve"> available in the </w:t>
-      </w:r>
-      <w:proofErr w:type="spellStart"/>
-      <w:r>
-        <w:t>embOBJ</w:t>
-      </w:r>
-      <w:proofErr w:type="spellEnd"/>
-      <w:r>
-        <w:t>.</w:t>
+        <w:t xml:space="preserve"> available in the embOBJ.</w:t>
       </w:r>
     </w:p>
     <w:p>
@@ -5346,11 +5141,11 @@
       <w:pPr>
         <w:pStyle w:val="Heading2"/>
       </w:pPr>
-      <w:bookmarkStart w:id="17" w:name="_Toc320287688"/>
+      <w:bookmarkStart w:id="18" w:name="_Toc376868354"/>
       <w:r>
         <w:t>The basic application</w:t>
       </w:r>
-      <w:bookmarkEnd w:id="17"/>
+      <w:bookmarkEnd w:id="18"/>
     </w:p>
     <w:p>
       <w:pPr>
@@ -5419,8 +5214,13 @@
           <w:numId w:val="11"/>
         </w:numPr>
       </w:pPr>
-      <w:r>
-        <w:t xml:space="preserve">a </w:t>
+      <w:proofErr w:type="gramStart"/>
+      <w:r>
+        <w:t>a</w:t>
+      </w:r>
+      <w:proofErr w:type="gramEnd"/>
+      <w:r>
+        <w:t xml:space="preserve"> </w:t>
       </w:r>
       <w:proofErr w:type="spellStart"/>
       <w:r>
@@ -5444,15 +5244,7 @@
         <w:pStyle w:val="stytext"/>
       </w:pPr>
       <w:r>
-        <w:t xml:space="preserve">Any other code is to be written. The project is with minimal constraints and is good for importing other projects not originally developed under </w:t>
-      </w:r>
-      <w:proofErr w:type="spellStart"/>
-      <w:r>
-        <w:t>emBODY</w:t>
-      </w:r>
-      <w:proofErr w:type="spellEnd"/>
-      <w:r>
-        <w:t>. As an example see the 2foc-icub project.</w:t>
+        <w:t>Any other code is to be written. The project is with minimal constraints and is good for importing other projects not originally developed under emBODY. As an example see the 2foc-icub project.</w:t>
       </w:r>
     </w:p>
     <w:p>
@@ -5473,7 +5265,7 @@
         <w:rPr>
           <w:noProof/>
           <w:snapToGrid/>
-          <w:lang w:val="it-IT"/>
+          <w:lang w:val="en-US" w:eastAsia="en-US"/>
         </w:rPr>
         <w:drawing>
           <wp:inline distT="0" distB="0" distL="0" distR="0">
@@ -5534,11 +5326,11 @@
       <w:pPr>
         <w:pStyle w:val="Heading2"/>
       </w:pPr>
-      <w:bookmarkStart w:id="18" w:name="_Toc320287689"/>
+      <w:bookmarkStart w:id="19" w:name="_Toc376868355"/>
       <w:r>
         <w:t>The HAL application</w:t>
       </w:r>
-      <w:bookmarkEnd w:id="18"/>
+      <w:bookmarkEnd w:id="19"/>
     </w:p>
     <w:p>
       <w:pPr>
@@ -5674,8 +5466,13 @@
           <w:numId w:val="11"/>
         </w:numPr>
       </w:pPr>
-      <w:r>
-        <w:t xml:space="preserve">other three files with the definition of the </w:t>
+      <w:proofErr w:type="gramStart"/>
+      <w:r>
+        <w:t>other</w:t>
+      </w:r>
+      <w:proofErr w:type="gramEnd"/>
+      <w:r>
+        <w:t xml:space="preserve"> three files with the definition of the </w:t>
       </w:r>
       <w:proofErr w:type="spellStart"/>
       <w:r>
@@ -5723,7 +5520,7 @@
         <w:rPr>
           <w:noProof/>
           <w:snapToGrid/>
-          <w:lang w:val="it-IT"/>
+          <w:lang w:val="en-US" w:eastAsia="en-US"/>
         </w:rPr>
         <w:lastRenderedPageBreak/>
         <w:drawing>
@@ -5785,19 +5582,11 @@
       <w:pPr>
         <w:pStyle w:val="Heading2"/>
       </w:pPr>
-      <w:bookmarkStart w:id="19" w:name="_Toc320287690"/>
-      <w:r>
-        <w:t xml:space="preserve">The </w:t>
-      </w:r>
-      <w:proofErr w:type="spellStart"/>
-      <w:r>
-        <w:t>embOBJ</w:t>
-      </w:r>
-      <w:proofErr w:type="spellEnd"/>
-      <w:r>
-        <w:t xml:space="preserve"> application</w:t>
-      </w:r>
-      <w:bookmarkEnd w:id="19"/>
+      <w:bookmarkStart w:id="20" w:name="_Toc376868356"/>
+      <w:r>
+        <w:t>The embOBJ application</w:t>
+      </w:r>
+      <w:bookmarkEnd w:id="20"/>
     </w:p>
     <w:p>
       <w:pPr>
@@ -5930,13 +5719,8 @@
       </w:r>
       <w:proofErr w:type="spellEnd"/>
       <w:r>
-        <w:t xml:space="preserve"> object of the </w:t>
-      </w:r>
-      <w:proofErr w:type="spellStart"/>
-      <w:r>
-        <w:t>embOBJ</w:t>
-      </w:r>
-      <w:proofErr w:type="spellEnd"/>
+        <w:t xml:space="preserve"> object of the embOBJ</w:t>
+      </w:r>
       <w:r>
         <w:t>,</w:t>
       </w:r>
@@ -5949,8 +5733,13 @@
           <w:numId w:val="11"/>
         </w:numPr>
       </w:pPr>
-      <w:r>
-        <w:t xml:space="preserve">other files with the </w:t>
+      <w:proofErr w:type="gramStart"/>
+      <w:r>
+        <w:t>other</w:t>
+      </w:r>
+      <w:proofErr w:type="gramEnd"/>
+      <w:r>
+        <w:t xml:space="preserve"> files with the </w:t>
       </w:r>
       <w:r>
         <w:t xml:space="preserve">examples of use of some </w:t>
@@ -5996,26 +5785,31 @@
         <w:t xml:space="preserve">, </w:t>
       </w:r>
       <w:r>
-        <w:t>state machines</w:t>
+        <w:t xml:space="preserve">state machines, </w:t>
+      </w:r>
+      <w:r>
+        <w:t xml:space="preserve">containers, </w:t>
       </w:r>
       <w:r>
         <w:t xml:space="preserve">, </w:t>
       </w:r>
       <w:r>
-        <w:t xml:space="preserve">containers, </w:t>
-      </w:r>
+        <w:t>etc. all available with the same APIs across the entire embedded platform</w:t>
+      </w:r>
+      <w:r>
+        <w:t xml:space="preserve"> (with objects or types </w:t>
+      </w:r>
+      <w:proofErr w:type="spellStart"/>
+      <w:r>
+        <w:t>EOtimer</w:t>
+      </w:r>
+      <w:proofErr w:type="spellEnd"/>
       <w:r>
         <w:t xml:space="preserve">, </w:t>
       </w:r>
-      <w:r>
-        <w:t>etc. all available with the same APIs across the entire embedded platform</w:t>
-      </w:r>
-      <w:r>
-        <w:t xml:space="preserve"> (with objects or types </w:t>
-      </w:r>
       <w:proofErr w:type="spellStart"/>
       <w:r>
-        <w:t>EOtimer</w:t>
+        <w:t>eOevent_t</w:t>
       </w:r>
       <w:proofErr w:type="spellEnd"/>
       <w:r>
@@ -6023,7 +5817,7 @@
       </w:r>
       <w:proofErr w:type="spellStart"/>
       <w:r>
-        <w:t>eOevent_t</w:t>
+        <w:t>eOmessage_t</w:t>
       </w:r>
       <w:proofErr w:type="spellEnd"/>
       <w:r>
@@ -6031,7 +5825,7 @@
       </w:r>
       <w:proofErr w:type="spellStart"/>
       <w:r>
-        <w:t>eOmessage_t</w:t>
+        <w:t>eOcallback_t</w:t>
       </w:r>
       <w:proofErr w:type="spellEnd"/>
       <w:r>
@@ -6039,7 +5833,7 @@
       </w:r>
       <w:proofErr w:type="spellStart"/>
       <w:r>
-        <w:t>eOcallback_t</w:t>
+        <w:t>EOsm</w:t>
       </w:r>
       <w:proofErr w:type="spellEnd"/>
       <w:r>
@@ -6047,7 +5841,7 @@
       </w:r>
       <w:proofErr w:type="spellStart"/>
       <w:r>
-        <w:t>EOsm</w:t>
+        <w:t>EOdeque</w:t>
       </w:r>
       <w:proofErr w:type="spellEnd"/>
       <w:r>
@@ -6055,7 +5849,7 @@
       </w:r>
       <w:proofErr w:type="spellStart"/>
       <w:r>
-        <w:t>EOdeque</w:t>
+        <w:t>EOvector</w:t>
       </w:r>
       <w:proofErr w:type="spellEnd"/>
       <w:r>
@@ -6063,95 +5857,87 @@
       </w:r>
       <w:proofErr w:type="spellStart"/>
       <w:r>
-        <w:t>EOvector</w:t>
+        <w:t>EOlist</w:t>
       </w:r>
       <w:proofErr w:type="spellEnd"/>
       <w:r>
+        <w:t>, etc.).</w:t>
+      </w:r>
+    </w:p>
+    <w:p>
+      <w:pPr>
+        <w:pStyle w:val="stytext"/>
+      </w:pPr>
+    </w:p>
+    <w:p>
+      <w:pPr>
+        <w:pStyle w:val="stytext"/>
+      </w:pPr>
+      <w:r>
+        <w:t xml:space="preserve">These services are offered by the </w:t>
+      </w:r>
+      <w:r>
+        <w:t xml:space="preserve">singleton </w:t>
+      </w:r>
+      <w:proofErr w:type="spellStart"/>
+      <w:r>
+        <w:t>EOStheSystem</w:t>
+      </w:r>
+      <w:proofErr w:type="spellEnd"/>
+      <w:r>
+        <w:t xml:space="preserve"> via the </w:t>
+      </w:r>
+      <w:r>
+        <w:t xml:space="preserve">singleton </w:t>
+      </w:r>
+      <w:proofErr w:type="spellStart"/>
+      <w:r>
+        <w:t>EOtheFOOP</w:t>
+      </w:r>
+      <w:proofErr w:type="spellEnd"/>
+      <w:r>
         <w:t xml:space="preserve">, </w:t>
       </w:r>
+      <w:r>
+        <w:t>which runs a</w:t>
+      </w:r>
+      <w:r>
+        <w:t xml:space="preserve"> </w:t>
+      </w:r>
       <w:proofErr w:type="spellStart"/>
       <w:r>
-        <w:t>EOlist</w:t>
+        <w:t>FOrever</w:t>
       </w:r>
       <w:proofErr w:type="spellEnd"/>
       <w:r>
-        <w:t>, etc.).</w:t>
-      </w:r>
-    </w:p>
-    <w:p>
-      <w:pPr>
-        <w:pStyle w:val="stytext"/>
-      </w:pPr>
-    </w:p>
-    <w:p>
-      <w:pPr>
-        <w:pStyle w:val="stytext"/>
-      </w:pPr>
-      <w:r>
-        <w:t xml:space="preserve">These services are offered by the </w:t>
-      </w:r>
-      <w:r>
-        <w:t xml:space="preserve">singleton </w:t>
+        <w:t xml:space="preserve"> </w:t>
       </w:r>
       <w:proofErr w:type="spellStart"/>
       <w:r>
-        <w:t>EOStheSystem</w:t>
+        <w:t>loOP</w:t>
       </w:r>
       <w:proofErr w:type="spellEnd"/>
       <w:r>
-        <w:t xml:space="preserve"> via the </w:t>
-      </w:r>
-      <w:r>
-        <w:t xml:space="preserve">singleton </w:t>
-      </w:r>
-      <w:proofErr w:type="spellStart"/>
-      <w:r>
-        <w:t>EOtheFOOP</w:t>
-      </w:r>
-      <w:proofErr w:type="spellEnd"/>
-      <w:r>
-        <w:t xml:space="preserve">, </w:t>
-      </w:r>
-      <w:r>
-        <w:t>which runs a</w:t>
-      </w:r>
-      <w:r>
         <w:t xml:space="preserve"> </w:t>
       </w:r>
-      <w:proofErr w:type="spellStart"/>
-      <w:r>
-        <w:t>FOrever</w:t>
-      </w:r>
-      <w:proofErr w:type="spellEnd"/>
+      <w:r>
+        <w:t>with</w:t>
+      </w:r>
+      <w:r>
+        <w:t xml:space="preserve"> checks</w:t>
+      </w:r>
+      <w:r>
+        <w:t xml:space="preserve"> of</w:t>
+      </w:r>
+      <w:r>
+        <w:t xml:space="preserve"> some shared variables which are modified by</w:t>
+      </w:r>
+      <w:r>
+        <w:t xml:space="preserve"> calls to the objects</w:t>
+      </w:r>
       <w:r>
         <w:t xml:space="preserve"> </w:t>
       </w:r>
-      <w:proofErr w:type="spellStart"/>
-      <w:r>
-        <w:t>loOP</w:t>
-      </w:r>
-      <w:proofErr w:type="spellEnd"/>
-      <w:r>
-        <w:t xml:space="preserve"> </w:t>
-      </w:r>
-      <w:r>
-        <w:t>with</w:t>
-      </w:r>
-      <w:r>
-        <w:t xml:space="preserve"> checks</w:t>
-      </w:r>
-      <w:r>
-        <w:t xml:space="preserve"> of</w:t>
-      </w:r>
-      <w:r>
-        <w:t xml:space="preserve"> some shared variables which are modified by</w:t>
-      </w:r>
-      <w:r>
-        <w:t xml:space="preserve"> calls to the objects</w:t>
-      </w:r>
-      <w:r>
-        <w:t xml:space="preserve"> </w:t>
-      </w:r>
       <w:r>
         <w:t xml:space="preserve">or </w:t>
       </w:r>
@@ -6162,15 +5948,7 @@
         <w:t xml:space="preserve">which </w:t>
       </w:r>
       <w:r>
-        <w:t xml:space="preserve">rely on protection </w:t>
-      </w:r>
-      <w:proofErr w:type="spellStart"/>
-      <w:r>
-        <w:t>vs</w:t>
-      </w:r>
-      <w:proofErr w:type="spellEnd"/>
-      <w:r>
-        <w:t xml:space="preserve"> concurrent access using </w:t>
+        <w:t xml:space="preserve">rely on protection vs concurrent access using </w:t>
       </w:r>
       <w:r>
         <w:t>HAL calls.</w:t>
@@ -6206,32 +5984,19 @@
       <w:pPr>
         <w:pStyle w:val="sty1Heading"/>
       </w:pPr>
-      <w:bookmarkStart w:id="20" w:name="_Toc320287691"/>
+      <w:bookmarkStart w:id="21" w:name="_Toc376868357"/>
       <w:r>
         <w:lastRenderedPageBreak/>
-        <w:t xml:space="preserve">An example of application: the </w:t>
-      </w:r>
-      <w:proofErr w:type="spellStart"/>
-      <w:r>
-        <w:t>bootloader</w:t>
-      </w:r>
-      <w:bookmarkEnd w:id="20"/>
-      <w:proofErr w:type="spellEnd"/>
-    </w:p>
-    <w:p>
-      <w:pPr>
-        <w:pStyle w:val="stytext"/>
-      </w:pPr>
-      <w:r>
-        <w:t xml:space="preserve">The </w:t>
-      </w:r>
-      <w:proofErr w:type="spellStart"/>
-      <w:r>
-        <w:t>bootloader</w:t>
-      </w:r>
-      <w:proofErr w:type="spellEnd"/>
-      <w:r>
-        <w:t xml:space="preserve"> is built upon the HAL application of the previous section and uses the </w:t>
+        <w:t>An example of application: the bootloader</w:t>
+      </w:r>
+      <w:bookmarkEnd w:id="21"/>
+    </w:p>
+    <w:p>
+      <w:pPr>
+        <w:pStyle w:val="stytext"/>
+      </w:pPr>
+      <w:r>
+        <w:t xml:space="preserve">The bootloader is built upon the HAL application of the previous section and uses the </w:t>
       </w:r>
       <w:proofErr w:type="spellStart"/>
       <w:r>
@@ -6368,10 +6133,12 @@
                         <w:pStyle w:val="usrp1ct"/>
                       </w:pPr>
                       <w:proofErr w:type="spellStart"/>
+                      <w:proofErr w:type="gramStart"/>
                       <w:r>
                         <w:t>eEsharedStorage</w:t>
                       </w:r>
                       <w:proofErr w:type="spellEnd"/>
+                      <w:proofErr w:type="gramEnd"/>
                     </w:p>
                   </w:txbxContent>
                 </v:textbox>
@@ -6528,15 +6295,7 @@
         <w:t xml:space="preserve"> </w:t>
       </w:r>
       <w:r>
-        <w:t xml:space="preserve"> Libraries used by the </w:t>
-      </w:r>
-      <w:proofErr w:type="spellStart"/>
-      <w:r>
-        <w:t>bootloader</w:t>
-      </w:r>
-      <w:proofErr w:type="spellEnd"/>
-      <w:r>
-        <w:t>.</w:t>
+        <w:t xml:space="preserve"> Libraries used by the bootloader.</w:t>
       </w:r>
     </w:p>
     <w:p>
@@ -6696,6 +6455,7 @@
                           <w:szCs w:val="20"/>
                         </w:rPr>
                       </w:pPr>
+                      <w:proofErr w:type="gramStart"/>
                       <w:r>
                         <w:rPr>
                           <w:sz w:val="20"/>
@@ -6738,6 +6498,7 @@
                         </w:rPr>
                         <w:t>finished</w:t>
                       </w:r>
+                      <w:proofErr w:type="gramEnd"/>
                     </w:p>
                   </w:txbxContent>
                 </v:textbox>
@@ -6753,6 +6514,7 @@
                           <w:szCs w:val="20"/>
                         </w:rPr>
                       </w:pPr>
+                      <w:proofErr w:type="gramStart"/>
                       <w:r>
                         <w:rPr>
                           <w:sz w:val="20"/>
@@ -6760,6 +6522,7 @@
                         </w:rPr>
                         <w:t>timeout-is-expired</w:t>
                       </w:r>
+                      <w:proofErr w:type="gramEnd"/>
                     </w:p>
                   </w:txbxContent>
                 </v:textbox>
@@ -6825,15 +6588,7 @@
         <w:t>Basic s</w:t>
       </w:r>
       <w:r>
-        <w:t xml:space="preserve">tate machine of the </w:t>
-      </w:r>
-      <w:proofErr w:type="spellStart"/>
-      <w:r>
-        <w:t>bootloader</w:t>
-      </w:r>
-      <w:proofErr w:type="spellEnd"/>
-      <w:r>
-        <w:t>.</w:t>
+        <w:t>tate machine of the bootloader.</w:t>
       </w:r>
     </w:p>
     <w:p>
@@ -6954,10 +6709,12 @@
                         <w:pStyle w:val="usrp1ct"/>
                       </w:pPr>
                       <w:proofErr w:type="spellStart"/>
+                      <w:proofErr w:type="gramStart"/>
                       <w:r>
                         <w:t>eEsharedStorage</w:t>
                       </w:r>
                       <w:proofErr w:type="spellEnd"/>
+                      <w:proofErr w:type="gramEnd"/>
                     </w:p>
                   </w:txbxContent>
                 </v:textbox>
@@ -6979,8 +6736,13 @@
                       <w:r>
                         <w:t xml:space="preserve">) </w:t>
                       </w:r>
-                      <w:r>
-                        <w:t xml:space="preserve">if no orders to switch to updater mode </w:t>
+                      <w:proofErr w:type="gramStart"/>
+                      <w:r>
+                        <w:t>if</w:t>
+                      </w:r>
+                      <w:proofErr w:type="gramEnd"/>
+                      <w:r>
+                        <w:t xml:space="preserve"> no orders to switch to updater mode </w:t>
                       </w:r>
                       <w:r>
                         <w:t>it jumps to application</w:t>
@@ -7015,7 +6777,15 @@
                         <w:jc w:val="both"/>
                       </w:pPr>
                       <w:r>
-                        <w:t xml:space="preserve"> (2) checks for incoming CAN frames</w:t>
+                        <w:t xml:space="preserve"> (2) </w:t>
+                      </w:r>
+                      <w:proofErr w:type="gramStart"/>
+                      <w:r>
+                        <w:t>checks</w:t>
+                      </w:r>
+                      <w:proofErr w:type="gramEnd"/>
+                      <w:r>
+                        <w:t xml:space="preserve"> for incoming CAN frames</w:t>
                       </w:r>
                     </w:p>
                   </w:txbxContent>
@@ -7033,7 +6803,15 @@
                         <w:jc w:val="both"/>
                       </w:pPr>
                       <w:r>
-                        <w:t xml:space="preserve"> (3) if any, it parses them</w:t>
+                        <w:t xml:space="preserve"> (3) </w:t>
+                      </w:r>
+                      <w:proofErr w:type="gramStart"/>
+                      <w:r>
+                        <w:t>if</w:t>
+                      </w:r>
+                      <w:proofErr w:type="gramEnd"/>
+                      <w:r>
+                        <w:t xml:space="preserve"> any, it parses them</w:t>
                       </w:r>
                     </w:p>
                   </w:txbxContent>
@@ -7103,10 +6881,7 @@
         <w:t xml:space="preserve">Sequence diagram in </w:t>
       </w:r>
       <w:r>
-        <w:t>Loader mode</w:t>
-      </w:r>
-      <w:r>
-        <w:t>.</w:t>
+        <w:t>Loader mode.</w:t>
       </w:r>
     </w:p>
     <w:p>
@@ -7248,7 +7023,15 @@
                         <w:jc w:val="left"/>
                       </w:pPr>
                       <w:r>
-                        <w:t>(1) retrieves an incoming CAN frame</w:t>
+                        <w:t xml:space="preserve">(1) </w:t>
+                      </w:r>
+                      <w:proofErr w:type="gramStart"/>
+                      <w:r>
+                        <w:t>retrieves</w:t>
+                      </w:r>
+                      <w:proofErr w:type="gramEnd"/>
+                      <w:r>
+                        <w:t xml:space="preserve"> an incoming CAN frame</w:t>
                       </w:r>
                     </w:p>
                   </w:txbxContent>
@@ -7266,7 +7049,15 @@
                         <w:jc w:val="both"/>
                       </w:pPr>
                       <w:r>
-                        <w:t xml:space="preserve"> (2) parses it</w:t>
+                        <w:t xml:space="preserve"> (2) </w:t>
+                      </w:r>
+                      <w:proofErr w:type="gramStart"/>
+                      <w:r>
+                        <w:t>parses</w:t>
+                      </w:r>
+                      <w:proofErr w:type="gramEnd"/>
+                      <w:r>
+                        <w:t xml:space="preserve"> it</w:t>
                       </w:r>
                     </w:p>
                   </w:txbxContent>
@@ -7353,10 +7144,12 @@
                         <w:t xml:space="preserve">(4) </w:t>
                       </w:r>
                       <w:proofErr w:type="spellStart"/>
+                      <w:proofErr w:type="gramStart"/>
                       <w:r>
                         <w:t>evals</w:t>
                       </w:r>
                       <w:proofErr w:type="spellEnd"/>
+                      <w:proofErr w:type="gramEnd"/>
                       <w:r>
                         <w:t xml:space="preserve"> </w:t>
                       </w:r>
@@ -7403,7 +7196,15 @@
                         <w:jc w:val="left"/>
                       </w:pPr>
                       <w:r>
-                        <w:t xml:space="preserve">(3) gives back </w:t>
+                        <w:t xml:space="preserve">(3) </w:t>
+                      </w:r>
+                      <w:proofErr w:type="gramStart"/>
+                      <w:r>
+                        <w:t>gives</w:t>
+                      </w:r>
+                      <w:proofErr w:type="gramEnd"/>
+                      <w:r>
+                        <w:t xml:space="preserve"> back </w:t>
                       </w:r>
                       <w:proofErr w:type="spellStart"/>
                       <w:r>
@@ -7483,21 +7284,13 @@
         <w:t xml:space="preserve"> </w:t>
       </w:r>
       <w:r>
-        <w:t xml:space="preserve"> </w:t>
-      </w:r>
-      <w:r>
-        <w:t>Updater</w:t>
-      </w:r>
-      <w:r>
-        <w:t xml:space="preserve"> mode.</w:t>
-      </w:r>
-    </w:p>
-    <w:p>
-      <w:pPr>
-        <w:pStyle w:val="stytext"/>
-      </w:pPr>
-      <w:bookmarkStart w:id="21" w:name="_GoBack"/>
-      <w:bookmarkEnd w:id="21"/>
+        <w:t xml:space="preserve"> Updater mode.</w:t>
+      </w:r>
+    </w:p>
+    <w:p>
+      <w:pPr>
+        <w:pStyle w:val="stytext"/>
+      </w:pPr>
     </w:p>
     <w:sectPr>
       <w:footerReference w:type="default" r:id="rId15"/>
@@ -7752,7 +7545,7 @@
     <w:r>
       <w:rPr>
         <w:noProof/>
-        <w:lang w:val="it-IT"/>
+        <w:lang w:eastAsia="en-US"/>
       </w:rPr>
       <w:drawing>
         <wp:inline distT="0" distB="0" distL="0" distR="0">
@@ -7813,7 +7606,7 @@
     <w:r>
       <w:rPr>
         <w:noProof/>
-        <w:lang w:val="it-IT"/>
+        <w:lang w:eastAsia="en-US"/>
       </w:rPr>
       <w:drawing>
         <wp:anchor distT="0" distB="0" distL="114300" distR="114300" simplePos="0" relativeHeight="251659264" behindDoc="0" locked="0" layoutInCell="1" allowOverlap="1">
@@ -11320,7 +11113,7 @@
 </file>
 
 <file path=customXml/itemProps1.xml><?xml version="1.0" encoding="utf-8"?>
-<ds:datastoreItem xmlns:ds="http://schemas.openxmlformats.org/officeDocument/2006/customXml" ds:itemID="{5684A366-8A9D-4E3F-AEEF-9430094D2919}">
+<ds:datastoreItem xmlns:ds="http://schemas.openxmlformats.org/officeDocument/2006/customXml" ds:itemID="{9C8B2366-9695-4CCA-8FD9-D46C8CEBA8BD}">
   <ds:schemaRefs>
     <ds:schemaRef ds:uri="http://schemas.openxmlformats.org/officeDocument/2006/bibliography"/>
   </ds:schemaRefs>

</xml_diff>